<commit_message>
Update Supplementary Material for Harrison et al.docx
</commit_message>
<xml_diff>
--- a/ms/nature communications ms/Supplementary/Supplementary Material for Harrison et al.docx
+++ b/ms/nature communications ms/Supplementary/Supplementary Material for Harrison et al.docx
@@ -73,8 +73,6 @@
         </w:rPr>
         <w:t xml:space="preserve">Keyword search terms </w:t>
       </w:r>
-      <w:bookmarkStart w:id="0" w:name="_GoBack"/>
-      <w:bookmarkEnd w:id="0"/>
     </w:p>
     <w:p>
       <w:pPr>
@@ -793,7 +791,19 @@
         <w:rPr>
           <w:rFonts w:ascii="Garamond" w:hAnsi="Garamond"/>
         </w:rPr>
-        <w:t>(birdsoftheworld.org; accessed via an ANU library subscription in 2019) by searching “species name”. We noted whether the mating system of the species was characterised by ‘multiple mating’ or ‘monogamy’, and whether the species provided ‘maternal’, ‘paternal’, ‘biparental’, ‘cooperative’ or ‘no care’. However, after data collection we decided to drop parental care from subsequent analysis because we did not have enough data for enough species to run our proposed meta-regression models. The location of data collected for both parental care and mating system are provided in the accompanying Supplementary data file</w:t>
+        <w:t xml:space="preserve">(birdsoftheworld.org; accessed via an ANU library subscription in 2019) by searching “species name”. We noted whether the mating system of the species was characterised by ‘multiple mating’ or ‘monogamy’, and whether the species provided ‘maternal’, ‘paternal’, ‘biparental’, ‘cooperative’ or ‘no care’. However, after data collection we decided to drop parental care from subsequent analysis because we did not have enough data for enough species to run our proposed meta-regression models. The location of data collected for both parental care and mating system </w:t>
+      </w:r>
+      <w:r>
+        <w:rPr>
+          <w:rFonts w:ascii="Garamond" w:hAnsi="Garamond"/>
+        </w:rPr>
+        <w:t xml:space="preserve">(and body sizes for SSD) </w:t>
+      </w:r>
+      <w:r>
+        <w:rPr>
+          <w:rFonts w:ascii="Garamond" w:hAnsi="Garamond"/>
+        </w:rPr>
+        <w:t>are provided in the accompanying Supplementary data file</w:t>
       </w:r>
       <w:r>
         <w:rPr>
@@ -825,6 +835,8 @@
         </w:rPr>
         <w:t xml:space="preserve">. </w:t>
       </w:r>
+      <w:bookmarkStart w:id="0" w:name="_GoBack"/>
+      <w:bookmarkEnd w:id="0"/>
     </w:p>
     <w:p>
       <w:pPr>
@@ -1160,12 +1172,14 @@
         <w:rPr>
           <w:rFonts w:ascii="Garamond" w:hAnsi="Garamond"/>
           <w:i/>
-        </w:rPr>
-      </w:pPr>
-      <w:r>
-        <w:rPr>
-          <w:rFonts w:ascii="Garamond" w:hAnsi="Garamond"/>
-          <w:i/>
+          <w:color w:val="FF0000"/>
+        </w:rPr>
+      </w:pPr>
+      <w:r>
+        <w:rPr>
+          <w:rFonts w:ascii="Garamond" w:hAnsi="Garamond"/>
+          <w:i/>
+          <w:color w:val="FF0000"/>
         </w:rPr>
         <w:t>Score data</w:t>
       </w:r>
@@ -1173,6 +1187,7 @@
         <w:rPr>
           <w:rFonts w:ascii="Garamond" w:hAnsi="Garamond"/>
           <w:i/>
+          <w:color w:val="FF0000"/>
         </w:rPr>
         <w:t xml:space="preserve"> - results</w:t>
       </w:r>
@@ -1181,11 +1196,13 @@
       <w:pPr>
         <w:rPr>
           <w:rFonts w:ascii="Garamond" w:hAnsi="Garamond"/>
-        </w:rPr>
-      </w:pPr>
-      <w:r>
-        <w:rPr>
-          <w:rFonts w:ascii="Garamond" w:hAnsi="Garamond"/>
+          <w:color w:val="FF0000"/>
+        </w:rPr>
+      </w:pPr>
+      <w:r>
+        <w:rPr>
+          <w:rFonts w:ascii="Garamond" w:hAnsi="Garamond"/>
+          <w:color w:val="FF0000"/>
         </w:rPr>
         <w:t>Effect sizes calculated from scores were significantly different from the rest of the dataset (including transformed latency and proportion data) for mean differences in personality for invertebrates only (). Invertebrates also had the most score data of any taxonomic group (n=61 effect sizes). We therefore decided to rerun our main three meta-analysis models for invertebrates after removing score data to check for significant differences.</w:t>
       </w:r>
@@ -2583,6 +2600,14 @@
     </w:p>
     <w:p>
       <w:pPr>
+        <w:rPr>
+          <w:rFonts w:ascii="Garamond" w:hAnsi="Garamond"/>
+          <w:i/>
+        </w:rPr>
+      </w:pPr>
+    </w:p>
+    <w:p>
+      <w:pPr>
         <w:pStyle w:val="ListParagraph"/>
         <w:numPr>
           <w:ilvl w:val="0"/>
@@ -2598,6 +2623,7 @@
           <w:rFonts w:ascii="Garamond" w:hAnsi="Garamond"/>
           <w:i/>
         </w:rPr>
+        <w:lastRenderedPageBreak/>
         <w:t xml:space="preserve">Exploratory analysis </w:t>
       </w:r>
     </w:p>
@@ -4161,21 +4187,6 @@
       <w:pPr>
         <w:rPr>
           <w:rFonts w:ascii="Garamond" w:hAnsi="Garamond"/>
-        </w:rPr>
-      </w:pPr>
-    </w:p>
-    <w:p>
-      <w:pPr>
-        <w:rPr>
-          <w:rFonts w:ascii="Garamond" w:hAnsi="Garamond"/>
-        </w:rPr>
-      </w:pPr>
-    </w:p>
-    <w:p>
-      <w:pPr>
-        <w:rPr>
-          <w:rFonts w:ascii="Garamond" w:hAnsi="Garamond"/>
-          <w:i/>
         </w:rPr>
       </w:pPr>
     </w:p>
@@ -5118,7 +5129,7 @@
 </file>
 
 <file path=customXml/itemProps1.xml><?xml version="1.0" encoding="utf-8"?>
-<ds:datastoreItem xmlns:ds="http://schemas.openxmlformats.org/officeDocument/2006/customXml" ds:itemID="{B3F49EEB-11BC-6345-9616-F109B7F9B774}">
+<ds:datastoreItem xmlns:ds="http://schemas.openxmlformats.org/officeDocument/2006/customXml" ds:itemID="{900604AB-707B-3D47-9A5A-91CDD1006C4B}">
   <ds:schemaRefs>
     <ds:schemaRef ds:uri="http://schemas.openxmlformats.org/officeDocument/2006/bibliography"/>
   </ds:schemaRefs>

</xml_diff>

<commit_message>
updating tables in supplementary
</commit_message>
<xml_diff>
--- a/ms/nature communications ms/Supplementary/Supplementary Material for Harrison et al.docx
+++ b/ms/nature communications ms/Supplementary/Supplementary Material for Harrison et al.docx
@@ -45,13 +45,6 @@
           <w:b/>
         </w:rPr>
         <w:t>. 2020</w:t>
-      </w:r>
-      <w:r>
-        <w:rPr>
-          <w:rFonts w:ascii="Garamond" w:hAnsi="Garamond"/>
-          <w:b/>
-        </w:rPr>
-        <w:t>5</w:t>
       </w:r>
     </w:p>
     <w:p>
@@ -746,51 +739,7 @@
         <w:rPr>
           <w:rFonts w:ascii="Garamond" w:hAnsi="Garamond"/>
         </w:rPr>
-        <w:t xml:space="preserve"> for parental care. For birds, we also searched the </w:t>
-      </w:r>
-      <w:r>
-        <w:rPr>
-          <w:rFonts w:ascii="Garamond" w:hAnsi="Garamond"/>
-          <w:i/>
-        </w:rPr>
-        <w:t xml:space="preserve">CRC Handbook of Avian Body Masses </w:t>
-      </w:r>
-      <w:r>
-        <w:rPr>
-          <w:rFonts w:ascii="Garamond" w:hAnsi="Garamond"/>
-        </w:rPr>
-        <w:fldChar w:fldCharType="begin" w:fldLock="1"/>
-      </w:r>
-      <w:r>
-        <w:rPr>
-          <w:rFonts w:ascii="Garamond" w:hAnsi="Garamond"/>
-        </w:rPr>
-        <w:instrText>ADDIN CSL_CITATION {"citationItems":[{"id":"ITEM-1","itemData":{"author":[{"dropping-particle":"","family":"Dunning Jr","given":"John B","non-dropping-particle":"","parse-names":false,"suffix":""}],"edition":"2nd Editio","id":"ITEM-1","issued":{"date-parts":[["2007"]]},"publisher":"CRC Press","publisher-place":"Boca Raton","title":"CRC Handbook of Avian Body Masses","type":"book"},"uris":["http://www.mendeley.com/documents/?uuid=b8226aec-ff9b-448b-840d-2470aae020bb"]}],"mendeley":{"formattedCitation":"(Dunning Jr 2007)","plainTextFormattedCitation":"(Dunning Jr 2007)","previouslyFormattedCitation":"(Dunning Jr 2007)"},"properties":{"noteIndex":0},"schema":"https://github.com/citation-style-language/schema/raw/master/csl-citation.json"}</w:instrText>
-      </w:r>
-      <w:r>
-        <w:rPr>
-          <w:rFonts w:ascii="Garamond" w:hAnsi="Garamond"/>
-        </w:rPr>
-        <w:fldChar w:fldCharType="separate"/>
-      </w:r>
-      <w:r>
-        <w:rPr>
-          <w:rFonts w:ascii="Garamond" w:hAnsi="Garamond"/>
-          <w:noProof/>
-        </w:rPr>
-        <w:t>(Dunning Jr 2007)</w:t>
-      </w:r>
-      <w:r>
-        <w:rPr>
-          <w:rFonts w:ascii="Garamond" w:hAnsi="Garamond"/>
-        </w:rPr>
-        <w:fldChar w:fldCharType="end"/>
-      </w:r>
-      <w:r>
-        <w:rPr>
-          <w:rFonts w:ascii="Garamond" w:hAnsi="Garamond"/>
-        </w:rPr>
-        <w:t xml:space="preserve"> and the online reference database </w:t>
+        <w:t xml:space="preserve"> for parental care. For birds, we also searched the online reference database </w:t>
       </w:r>
       <w:r>
         <w:rPr>
@@ -881,6 +830,7 @@
     </w:p>
     <w:p>
       <w:pPr>
+        <w:pStyle w:val="ListParagraph"/>
         <w:rPr>
           <w:rFonts w:ascii="Garamond" w:hAnsi="Garamond"/>
           <w:i/>
@@ -913,6 +863,15 @@
         </w:rPr>
         <w:t>ding studies</w:t>
       </w:r>
+      <w:r>
+        <w:rPr>
+          <w:rFonts w:ascii="Garamond" w:hAnsi="Garamond"/>
+          <w:i/>
+        </w:rPr>
+        <w:t xml:space="preserve"> and effect sizes</w:t>
+      </w:r>
+      <w:bookmarkStart w:id="0" w:name="_GoBack"/>
+      <w:bookmarkEnd w:id="0"/>
     </w:p>
     <w:p>
       <w:pPr>
@@ -927,64 +886,113 @@
       <w:pPr>
         <w:rPr>
           <w:rFonts w:ascii="Garamond" w:hAnsi="Garamond"/>
-          <w:color w:val="FF0000"/>
-        </w:rPr>
-      </w:pPr>
-      <w:r>
-        <w:rPr>
-          <w:rFonts w:ascii="Garamond" w:hAnsi="Garamond"/>
-          <w:color w:val="FF0000"/>
-        </w:rPr>
-        <w:t xml:space="preserve">After full-text screening, we were left with a total of n=245? studies. However, n=?? studies were excluded from </w:t>
-      </w:r>
-      <w:r>
-        <w:rPr>
-          <w:rFonts w:ascii="Garamond" w:hAnsi="Garamond"/>
-          <w:color w:val="FF0000"/>
+        </w:rPr>
+      </w:pPr>
+      <w:r>
+        <w:rPr>
+          <w:rFonts w:ascii="Garamond" w:hAnsi="Garamond"/>
+        </w:rPr>
+        <w:t>After full-text screening, we were left with a total of n=24</w:t>
+      </w:r>
+      <w:r>
+        <w:rPr>
+          <w:rFonts w:ascii="Garamond" w:hAnsi="Garamond"/>
+        </w:rPr>
+        <w:t xml:space="preserve">7 </w:t>
+      </w:r>
+      <w:r>
+        <w:rPr>
+          <w:rFonts w:ascii="Garamond" w:hAnsi="Garamond"/>
+        </w:rPr>
+        <w:t>studies. However, n=</w:t>
+      </w:r>
+      <w:r>
+        <w:rPr>
+          <w:rFonts w:ascii="Garamond" w:hAnsi="Garamond"/>
+        </w:rPr>
+        <w:t>29</w:t>
+      </w:r>
+      <w:r>
+        <w:rPr>
+          <w:rFonts w:ascii="Garamond" w:hAnsi="Garamond"/>
+        </w:rPr>
+        <w:t xml:space="preserve"> studies were excluded from </w:t>
+      </w:r>
+      <w:r>
+        <w:rPr>
+          <w:rFonts w:ascii="Garamond" w:hAnsi="Garamond"/>
         </w:rPr>
         <w:t>this</w:t>
       </w:r>
       <w:r>
         <w:rPr>
           <w:rFonts w:ascii="Garamond" w:hAnsi="Garamond"/>
-          <w:color w:val="FF0000"/>
-        </w:rPr>
-        <w:t xml:space="preserve"> initial inclusion list because behaviours did not really fit into personality categorisation. Another n=?? studies were excluded before analysis was conducted because studies were missing data </w:t>
-      </w:r>
-      <w:r>
-        <w:rPr>
-          <w:rFonts w:ascii="Garamond" w:hAnsi="Garamond"/>
-          <w:color w:val="FF0000"/>
+        </w:rPr>
+        <w:t xml:space="preserve"> initial inclusion list because behaviours did not really fit into personality categorisation</w:t>
+      </w:r>
+      <w:r>
+        <w:rPr>
+          <w:rFonts w:ascii="Garamond" w:hAnsi="Garamond"/>
+        </w:rPr>
+        <w:t xml:space="preserve">, or were missing some </w:t>
+      </w:r>
+      <w:r>
+        <w:rPr>
+          <w:rFonts w:ascii="Garamond" w:hAnsi="Garamond"/>
+        </w:rPr>
+        <w:t xml:space="preserve">key </w:t>
+      </w:r>
+      <w:r>
+        <w:rPr>
+          <w:rFonts w:ascii="Garamond" w:hAnsi="Garamond"/>
+        </w:rPr>
+        <w:t>data required to calculate effect sizes</w:t>
+      </w:r>
+      <w:r>
+        <w:rPr>
+          <w:rFonts w:ascii="Garamond" w:hAnsi="Garamond"/>
+        </w:rPr>
+        <w:t>. Another n=</w:t>
+      </w:r>
+      <w:r>
+        <w:rPr>
+          <w:rFonts w:ascii="Garamond" w:hAnsi="Garamond"/>
+        </w:rPr>
+        <w:t>8</w:t>
+      </w:r>
+      <w:r>
+        <w:rPr>
+          <w:rFonts w:ascii="Garamond" w:hAnsi="Garamond"/>
+        </w:rPr>
+        <w:t xml:space="preserve"> studies were excluded before analysis was conducted because studies were missing data </w:t>
+      </w:r>
+      <w:r>
+        <w:rPr>
+          <w:rFonts w:ascii="Garamond" w:hAnsi="Garamond"/>
         </w:rPr>
         <w:t>required</w:t>
       </w:r>
       <w:r>
         <w:rPr>
           <w:rFonts w:ascii="Garamond" w:hAnsi="Garamond"/>
-          <w:color w:val="FF0000"/>
-        </w:rPr>
-        <w:t xml:space="preserve"> to calculate effect sizes: missing error measurement type n=??, missing sample sizes n=??, mean or variance was 0 making effect size calculations impossible n</w:t>
-      </w:r>
-      <w:proofErr w:type="gramStart"/>
-      <w:r>
-        <w:rPr>
-          <w:rFonts w:ascii="Garamond" w:hAnsi="Garamond"/>
-          <w:color w:val="FF0000"/>
-        </w:rPr>
-        <w:t>=??.</w:t>
-      </w:r>
-      <w:proofErr w:type="gramEnd"/>
-      <w:r>
-        <w:rPr>
-          <w:rFonts w:ascii="Garamond" w:hAnsi="Garamond"/>
-          <w:color w:val="FF0000"/>
-        </w:rPr>
-        <w:t xml:space="preserve"> </w:t>
-      </w:r>
-      <w:r>
-        <w:rPr>
-          <w:rFonts w:ascii="Garamond" w:hAnsi="Garamond"/>
-          <w:color w:val="FF0000"/>
+        </w:rPr>
+        <w:t xml:space="preserve"> to calculate effect sizes</w:t>
+      </w:r>
+      <w:r>
+        <w:rPr>
+          <w:rFonts w:ascii="Garamond" w:hAnsi="Garamond"/>
+        </w:rPr>
+        <w:t>, producing NAs</w:t>
+      </w:r>
+      <w:r>
+        <w:rPr>
+          <w:rFonts w:ascii="Garamond" w:hAnsi="Garamond"/>
+        </w:rPr>
+        <w:t xml:space="preserve">. </w:t>
+      </w:r>
+      <w:r>
+        <w:rPr>
+          <w:rFonts w:ascii="Garamond" w:hAnsi="Garamond"/>
         </w:rPr>
         <w:t xml:space="preserve">This left us with a total of n=210 studies in our final dataset. </w:t>
       </w:r>
@@ -1029,21 +1037,18 @@
       <w:r>
         <w:rPr>
           <w:rFonts w:ascii="Garamond" w:hAnsi="Garamond"/>
-          <w:color w:val="FF0000"/>
         </w:rPr>
         <w:t>n=</w:t>
       </w:r>
       <w:r>
         <w:rPr>
           <w:rFonts w:ascii="Garamond" w:hAnsi="Garamond"/>
-          <w:color w:val="FF0000"/>
-        </w:rPr>
-        <w:t>36</w:t>
-      </w:r>
-      <w:r>
-        <w:rPr>
-          <w:rFonts w:ascii="Garamond" w:hAnsi="Garamond"/>
-          <w:color w:val="FF0000"/>
+        </w:rPr>
+        <w:t>24</w:t>
+      </w:r>
+      <w:r>
+        <w:rPr>
+          <w:rFonts w:ascii="Garamond" w:hAnsi="Garamond"/>
         </w:rPr>
         <w:t xml:space="preserve"> </w:t>
       </w:r>
@@ -1616,7 +1621,13 @@
         <w:rPr>
           <w:rFonts w:ascii="Garamond" w:hAnsi="Garamond"/>
         </w:rPr>
-        <w:t xml:space="preserve">had been </w:t>
+        <w:t>were</w:t>
+      </w:r>
+      <w:r>
+        <w:rPr>
+          <w:rFonts w:ascii="Garamond" w:hAnsi="Garamond"/>
+        </w:rPr>
+        <w:t xml:space="preserve"> </w:t>
       </w:r>
       <w:r>
         <w:rPr>
@@ -1631,8 +1642,6 @@
           <w:rFonts w:ascii="Garamond" w:hAnsi="Garamond"/>
         </w:rPr>
       </w:pPr>
-      <w:bookmarkStart w:id="0" w:name="_GoBack"/>
-      <w:bookmarkEnd w:id="0"/>
     </w:p>
     <w:p>
       <w:pPr>
@@ -3332,7 +3341,79 @@
         <w:rPr>
           <w:rFonts w:ascii="Garamond" w:hAnsi="Garamond"/>
         </w:rPr>
-        <w:t xml:space="preserve">Mean personality effect sizes for adults were marginally significantly different to juveniles for invertebrates (intercept: </w:t>
+        <w:t>A</w:t>
+      </w:r>
+      <w:r>
+        <w:rPr>
+          <w:rFonts w:ascii="Garamond" w:hAnsi="Garamond"/>
+        </w:rPr>
+        <w:t xml:space="preserve">dults </w:t>
+      </w:r>
+      <w:r>
+        <w:rPr>
+          <w:rFonts w:ascii="Garamond" w:hAnsi="Garamond"/>
+        </w:rPr>
+        <w:t xml:space="preserve">and </w:t>
+      </w:r>
+      <w:r>
+        <w:rPr>
+          <w:rFonts w:ascii="Garamond" w:hAnsi="Garamond"/>
+        </w:rPr>
+        <w:t xml:space="preserve">juveniles </w:t>
+      </w:r>
+      <w:r>
+        <w:rPr>
+          <w:rFonts w:ascii="Garamond" w:hAnsi="Garamond"/>
+        </w:rPr>
+        <w:t xml:space="preserve">were not significantly different from each other for means or variability for any of the taxonomic groups </w:t>
+      </w:r>
+      <w:r>
+        <w:rPr>
+          <w:rFonts w:ascii="Garamond" w:hAnsi="Garamond"/>
+        </w:rPr>
+        <w:t xml:space="preserve">(Supplementary Table S8). </w:t>
+      </w:r>
+    </w:p>
+    <w:p>
+      <w:pPr>
+        <w:rPr>
+          <w:rFonts w:ascii="Garamond" w:hAnsi="Garamond"/>
+        </w:rPr>
+      </w:pPr>
+    </w:p>
+    <w:p>
+      <w:pPr>
+        <w:rPr>
+          <w:rFonts w:ascii="Garamond" w:hAnsi="Garamond"/>
+          <w:i/>
+        </w:rPr>
+      </w:pPr>
+      <w:r>
+        <w:rPr>
+          <w:rFonts w:ascii="Garamond" w:hAnsi="Garamond"/>
+          <w:i/>
+        </w:rPr>
+        <w:t>Population</w:t>
+      </w:r>
+      <w:r>
+        <w:rPr>
+          <w:rFonts w:ascii="Garamond" w:hAnsi="Garamond"/>
+          <w:i/>
+        </w:rPr>
+        <w:t xml:space="preserve"> </w:t>
+      </w:r>
+    </w:p>
+    <w:p>
+      <w:pPr>
+        <w:rPr>
+          <w:rFonts w:ascii="Garamond" w:hAnsi="Garamond"/>
+        </w:rPr>
+      </w:pPr>
+      <w:r>
+        <w:rPr>
+          <w:rFonts w:ascii="Garamond" w:hAnsi="Garamond"/>
+        </w:rPr>
+        <w:t xml:space="preserve">Fish from the wild had greater differences in variability than fish from lab populations (intercept: </w:t>
       </w:r>
       <m:oMath>
         <m:sSub>
@@ -3370,7 +3451,7 @@
               <w:rPr>
                 <w:rFonts w:ascii="Cambria Math" w:hAnsi="Cambria Math"/>
               </w:rPr>
-              <m:t>SMD</m:t>
+              <m:t>lnCVR</m:t>
             </m:r>
           </m:sub>
         </m:sSub>
@@ -3385,7 +3466,7 @@
         <w:rPr>
           <w:rFonts w:ascii="Garamond" w:hAnsi="Garamond"/>
         </w:rPr>
-        <w:t xml:space="preserve">=0.24, 95% CIs: -0.03, 0.51, </w:t>
+        <w:t xml:space="preserve">=-0.09, 95% CIs: -0.18, -0.01, </w:t>
       </w:r>
       <w:r>
         <w:rPr>
@@ -3398,7 +3479,7 @@
         <w:rPr>
           <w:rFonts w:ascii="Garamond" w:hAnsi="Garamond"/>
         </w:rPr>
-        <w:t xml:space="preserve">= 1.74, </w:t>
+        <w:t xml:space="preserve">= -2.11, </w:t>
       </w:r>
       <w:r>
         <w:rPr>
@@ -3411,7 +3492,7 @@
         <w:rPr>
           <w:rFonts w:ascii="Garamond" w:hAnsi="Garamond"/>
         </w:rPr>
-        <w:t xml:space="preserve">=0.08; juvenile: </w:t>
+        <w:t xml:space="preserve">=0.04; lab: </w:t>
       </w:r>
       <m:oMath>
         <m:sSub>
@@ -3449,7 +3530,7 @@
               <w:rPr>
                 <w:rFonts w:ascii="Cambria Math" w:hAnsi="Cambria Math"/>
               </w:rPr>
-              <m:t>SMD</m:t>
+              <m:t>lnCVR</m:t>
             </m:r>
           </m:sub>
         </m:sSub>
@@ -3464,7 +3545,7 @@
         <w:rPr>
           <w:rFonts w:ascii="Garamond" w:hAnsi="Garamond"/>
         </w:rPr>
-        <w:t xml:space="preserve">=-0.03, 95% CIs: -0.34, 0.28, </w:t>
+        <w:t xml:space="preserve">=0.08, 95% CIs: -0.02, 0.19, </w:t>
       </w:r>
       <w:r>
         <w:rPr>
@@ -3477,7 +3558,7 @@
         <w:rPr>
           <w:rFonts w:ascii="Garamond" w:hAnsi="Garamond"/>
         </w:rPr>
-        <w:t xml:space="preserve">= -0.18, </w:t>
+        <w:t xml:space="preserve">= 1.55, </w:t>
       </w:r>
       <w:r>
         <w:rPr>
@@ -3490,49 +3571,54 @@
         <w:rPr>
           <w:rFonts w:ascii="Garamond" w:hAnsi="Garamond"/>
         </w:rPr>
-        <w:t xml:space="preserve">=0.86), but not any other taxonomic group, and not for variability (Supplementary Table S8). </w:t>
-      </w:r>
-    </w:p>
-    <w:p>
-      <w:pPr>
-        <w:rPr>
-          <w:rFonts w:ascii="Garamond" w:hAnsi="Garamond"/>
-        </w:rPr>
-      </w:pPr>
-    </w:p>
-    <w:p>
-      <w:pPr>
-        <w:rPr>
-          <w:rFonts w:ascii="Garamond" w:hAnsi="Garamond"/>
-          <w:i/>
-        </w:rPr>
-      </w:pPr>
-      <w:r>
-        <w:rPr>
-          <w:rFonts w:ascii="Garamond" w:hAnsi="Garamond"/>
-          <w:i/>
-        </w:rPr>
-        <w:t>Population</w:t>
-      </w:r>
-      <w:r>
-        <w:rPr>
-          <w:rFonts w:ascii="Garamond" w:hAnsi="Garamond"/>
-          <w:i/>
-        </w:rPr>
-        <w:t xml:space="preserve"> </w:t>
-      </w:r>
-    </w:p>
-    <w:p>
-      <w:pPr>
-        <w:rPr>
-          <w:rFonts w:ascii="Garamond" w:hAnsi="Garamond"/>
-        </w:rPr>
-      </w:pPr>
-      <w:r>
-        <w:rPr>
-          <w:rFonts w:ascii="Garamond" w:hAnsi="Garamond"/>
-        </w:rPr>
-        <w:t xml:space="preserve">Fish from the wild had greater differences in variability than fish from lab populations (intercept: </w:t>
+        <w:t>=0.12), but not for mean personality differences</w:t>
+      </w:r>
+      <w:r>
+        <w:rPr>
+          <w:rFonts w:ascii="Garamond" w:hAnsi="Garamond"/>
+        </w:rPr>
+        <w:t>, and not for any other taxonomic group</w:t>
+      </w:r>
+      <w:r>
+        <w:rPr>
+          <w:rFonts w:ascii="Garamond" w:hAnsi="Garamond"/>
+        </w:rPr>
+        <w:t xml:space="preserve"> (Supplementary Table S9). </w:t>
+      </w:r>
+    </w:p>
+    <w:p>
+      <w:pPr>
+        <w:rPr>
+          <w:rFonts w:ascii="Garamond" w:hAnsi="Garamond"/>
+        </w:rPr>
+      </w:pPr>
+    </w:p>
+    <w:p>
+      <w:pPr>
+        <w:rPr>
+          <w:rFonts w:ascii="Garamond" w:hAnsi="Garamond"/>
+          <w:i/>
+        </w:rPr>
+      </w:pPr>
+      <w:r>
+        <w:rPr>
+          <w:rFonts w:ascii="Garamond" w:hAnsi="Garamond"/>
+          <w:i/>
+        </w:rPr>
+        <w:t>Study environment</w:t>
+      </w:r>
+    </w:p>
+    <w:p>
+      <w:pPr>
+        <w:rPr>
+          <w:rFonts w:ascii="Garamond" w:hAnsi="Garamond"/>
+        </w:rPr>
+      </w:pPr>
+      <w:r>
+        <w:rPr>
+          <w:rFonts w:ascii="Garamond" w:hAnsi="Garamond"/>
+        </w:rPr>
+        <w:t xml:space="preserve">Studies conducted in the lab were significantly different to field studies for mammals (intercept: </w:t>
       </w:r>
       <m:oMath>
         <m:sSub>
@@ -3570,7 +3656,7 @@
               <w:rPr>
                 <w:rFonts w:ascii="Cambria Math" w:hAnsi="Cambria Math"/>
               </w:rPr>
-              <m:t>lnCVR</m:t>
+              <m:t>SMD</m:t>
             </m:r>
           </m:sub>
         </m:sSub>
@@ -3585,7 +3671,19 @@
         <w:rPr>
           <w:rFonts w:ascii="Garamond" w:hAnsi="Garamond"/>
         </w:rPr>
-        <w:t xml:space="preserve">=-0.09, 95% CIs: -0.18, -0.01, </w:t>
+        <w:t>=0.24, 95% CIs: -0.</w:t>
+      </w:r>
+      <w:r>
+        <w:rPr>
+          <w:rFonts w:ascii="Garamond" w:hAnsi="Garamond"/>
+        </w:rPr>
+        <w:t>10</w:t>
+      </w:r>
+      <w:r>
+        <w:rPr>
+          <w:rFonts w:ascii="Garamond" w:hAnsi="Garamond"/>
+        </w:rPr>
+        <w:t xml:space="preserve">, 0.57, </w:t>
       </w:r>
       <w:r>
         <w:rPr>
@@ -3598,7 +3696,19 @@
         <w:rPr>
           <w:rFonts w:ascii="Garamond" w:hAnsi="Garamond"/>
         </w:rPr>
-        <w:t xml:space="preserve">= -2.11, </w:t>
+        <w:t>= 1.</w:t>
+      </w:r>
+      <w:r>
+        <w:rPr>
+          <w:rFonts w:ascii="Garamond" w:hAnsi="Garamond"/>
+        </w:rPr>
+        <w:t>38</w:t>
+      </w:r>
+      <w:r>
+        <w:rPr>
+          <w:rFonts w:ascii="Garamond" w:hAnsi="Garamond"/>
+        </w:rPr>
+        <w:t xml:space="preserve">, </w:t>
       </w:r>
       <w:r>
         <w:rPr>
@@ -3611,7 +3721,19 @@
         <w:rPr>
           <w:rFonts w:ascii="Garamond" w:hAnsi="Garamond"/>
         </w:rPr>
-        <w:t xml:space="preserve">=0.04; lab: </w:t>
+        <w:t>=0.1</w:t>
+      </w:r>
+      <w:r>
+        <w:rPr>
+          <w:rFonts w:ascii="Garamond" w:hAnsi="Garamond"/>
+        </w:rPr>
+        <w:t>7</w:t>
+      </w:r>
+      <w:r>
+        <w:rPr>
+          <w:rFonts w:ascii="Garamond" w:hAnsi="Garamond"/>
+        </w:rPr>
+        <w:t xml:space="preserve">; lab: </w:t>
       </w:r>
       <m:oMath>
         <m:sSub>
@@ -3649,7 +3771,7 @@
               <w:rPr>
                 <w:rFonts w:ascii="Cambria Math" w:hAnsi="Cambria Math"/>
               </w:rPr>
-              <m:t>lnCVR</m:t>
+              <m:t>SMD</m:t>
             </m:r>
           </m:sub>
         </m:sSub>
@@ -3664,7 +3786,31 @@
         <w:rPr>
           <w:rFonts w:ascii="Garamond" w:hAnsi="Garamond"/>
         </w:rPr>
-        <w:t xml:space="preserve">=0.08, 95% CIs: -0.02, 0.19, </w:t>
+        <w:t>= -0.3</w:t>
+      </w:r>
+      <w:r>
+        <w:rPr>
+          <w:rFonts w:ascii="Garamond" w:hAnsi="Garamond"/>
+        </w:rPr>
+        <w:t>0</w:t>
+      </w:r>
+      <w:r>
+        <w:rPr>
+          <w:rFonts w:ascii="Garamond" w:hAnsi="Garamond"/>
+        </w:rPr>
+        <w:t>, 95% CIs: -0.56, -0.0</w:t>
+      </w:r>
+      <w:r>
+        <w:rPr>
+          <w:rFonts w:ascii="Garamond" w:hAnsi="Garamond"/>
+        </w:rPr>
+        <w:t>4</w:t>
+      </w:r>
+      <w:r>
+        <w:rPr>
+          <w:rFonts w:ascii="Garamond" w:hAnsi="Garamond"/>
+        </w:rPr>
+        <w:t xml:space="preserve">, </w:t>
       </w:r>
       <w:r>
         <w:rPr>
@@ -3677,7 +3823,19 @@
         <w:rPr>
           <w:rFonts w:ascii="Garamond" w:hAnsi="Garamond"/>
         </w:rPr>
-        <w:t xml:space="preserve">= 1.55, </w:t>
+        <w:t>= -2.</w:t>
+      </w:r>
+      <w:r>
+        <w:rPr>
+          <w:rFonts w:ascii="Garamond" w:hAnsi="Garamond"/>
+        </w:rPr>
+        <w:t>26</w:t>
+      </w:r>
+      <w:r>
+        <w:rPr>
+          <w:rFonts w:ascii="Garamond" w:hAnsi="Garamond"/>
+        </w:rPr>
+        <w:t xml:space="preserve">, </w:t>
       </w:r>
       <w:r>
         <w:rPr>
@@ -3690,54 +3848,48 @@
         <w:rPr>
           <w:rFonts w:ascii="Garamond" w:hAnsi="Garamond"/>
         </w:rPr>
-        <w:t>=0.12), but not for mean personality differences</w:t>
-      </w:r>
-      <w:r>
-        <w:rPr>
-          <w:rFonts w:ascii="Garamond" w:hAnsi="Garamond"/>
-        </w:rPr>
-        <w:t>, and not for any other taxonomic group</w:t>
-      </w:r>
-      <w:r>
-        <w:rPr>
-          <w:rFonts w:ascii="Garamond" w:hAnsi="Garamond"/>
-        </w:rPr>
-        <w:t xml:space="preserve"> (Supplementary Table S9). </w:t>
-      </w:r>
-    </w:p>
-    <w:p>
-      <w:pPr>
-        <w:rPr>
-          <w:rFonts w:ascii="Garamond" w:hAnsi="Garamond"/>
-        </w:rPr>
-      </w:pPr>
-    </w:p>
-    <w:p>
-      <w:pPr>
-        <w:rPr>
-          <w:rFonts w:ascii="Garamond" w:hAnsi="Garamond"/>
-          <w:i/>
-        </w:rPr>
-      </w:pPr>
-      <w:r>
-        <w:rPr>
-          <w:rFonts w:ascii="Garamond" w:hAnsi="Garamond"/>
-          <w:i/>
-        </w:rPr>
-        <w:t>Study environment</w:t>
-      </w:r>
-    </w:p>
-    <w:p>
-      <w:pPr>
-        <w:rPr>
-          <w:rFonts w:ascii="Garamond" w:hAnsi="Garamond"/>
-        </w:rPr>
-      </w:pPr>
-      <w:r>
-        <w:rPr>
-          <w:rFonts w:ascii="Garamond" w:hAnsi="Garamond"/>
-        </w:rPr>
-        <w:t xml:space="preserve">Studies conducted in the lab were significantly different to field studies for mammals (intercept: </w:t>
+        <w:t xml:space="preserve">=0.02), but not for variability, and not for any other taxonomic group (Supplementary Table S10). </w:t>
+      </w:r>
+    </w:p>
+    <w:p>
+      <w:pPr>
+        <w:rPr>
+          <w:rFonts w:ascii="Garamond" w:hAnsi="Garamond"/>
+        </w:rPr>
+      </w:pPr>
+    </w:p>
+    <w:p>
+      <w:pPr>
+        <w:rPr>
+          <w:rFonts w:ascii="Garamond" w:hAnsi="Garamond"/>
+          <w:i/>
+        </w:rPr>
+      </w:pPr>
+      <w:r>
+        <w:rPr>
+          <w:rFonts w:ascii="Garamond" w:hAnsi="Garamond"/>
+          <w:i/>
+        </w:rPr>
+        <w:t>Study type</w:t>
+      </w:r>
+    </w:p>
+    <w:p>
+      <w:pPr>
+        <w:rPr>
+          <w:rFonts w:ascii="Garamond" w:hAnsi="Garamond"/>
+        </w:rPr>
+      </w:pPr>
+      <w:r>
+        <w:rPr>
+          <w:rFonts w:ascii="Garamond" w:hAnsi="Garamond"/>
+        </w:rPr>
+        <w:t>E</w:t>
+      </w:r>
+      <w:r>
+        <w:rPr>
+          <w:rFonts w:ascii="Garamond" w:hAnsi="Garamond"/>
+        </w:rPr>
+        <w:t xml:space="preserve">ffect sizes from observational studies were significantly different from experimental studies for mammals (intercept: </w:t>
       </w:r>
       <m:oMath>
         <m:sSub>
@@ -3790,19 +3942,7 @@
         <w:rPr>
           <w:rFonts w:ascii="Garamond" w:hAnsi="Garamond"/>
         </w:rPr>
-        <w:t>=0.24, 95% CIs: -0.</w:t>
-      </w:r>
-      <w:r>
-        <w:rPr>
-          <w:rFonts w:ascii="Garamond" w:hAnsi="Garamond"/>
-        </w:rPr>
-        <w:t>10</w:t>
-      </w:r>
-      <w:r>
-        <w:rPr>
-          <w:rFonts w:ascii="Garamond" w:hAnsi="Garamond"/>
-        </w:rPr>
-        <w:t xml:space="preserve">, 0.57, </w:t>
+        <w:t xml:space="preserve">=0.00, 95% CIs: -0.21, 0.22, </w:t>
       </w:r>
       <w:r>
         <w:rPr>
@@ -3815,13 +3955,13 @@
         <w:rPr>
           <w:rFonts w:ascii="Garamond" w:hAnsi="Garamond"/>
         </w:rPr>
-        <w:t>= 1.</w:t>
-      </w:r>
-      <w:r>
-        <w:rPr>
-          <w:rFonts w:ascii="Garamond" w:hAnsi="Garamond"/>
-        </w:rPr>
-        <w:t>38</w:t>
+        <w:t>= 0.0</w:t>
+      </w:r>
+      <w:r>
+        <w:rPr>
+          <w:rFonts w:ascii="Garamond" w:hAnsi="Garamond"/>
+        </w:rPr>
+        <w:t>4</w:t>
       </w:r>
       <w:r>
         <w:rPr>
@@ -3840,7 +3980,7 @@
         <w:rPr>
           <w:rFonts w:ascii="Garamond" w:hAnsi="Garamond"/>
         </w:rPr>
-        <w:t>=0.1</w:t>
+        <w:t>=0.9</w:t>
       </w:r>
       <w:r>
         <w:rPr>
@@ -3852,7 +3992,7 @@
         <w:rPr>
           <w:rFonts w:ascii="Garamond" w:hAnsi="Garamond"/>
         </w:rPr>
-        <w:t xml:space="preserve">; lab: </w:t>
+        <w:t xml:space="preserve">; observation: </w:t>
       </w:r>
       <m:oMath>
         <m:sSub>
@@ -3905,31 +4045,31 @@
         <w:rPr>
           <w:rFonts w:ascii="Garamond" w:hAnsi="Garamond"/>
         </w:rPr>
-        <w:t>= -0.3</w:t>
-      </w:r>
-      <w:r>
-        <w:rPr>
-          <w:rFonts w:ascii="Garamond" w:hAnsi="Garamond"/>
-        </w:rPr>
-        <w:t>0</w:t>
-      </w:r>
-      <w:r>
-        <w:rPr>
-          <w:rFonts w:ascii="Garamond" w:hAnsi="Garamond"/>
-        </w:rPr>
-        <w:t>, 95% CIs: -0.56, -0.0</w:t>
-      </w:r>
-      <w:r>
-        <w:rPr>
-          <w:rFonts w:ascii="Garamond" w:hAnsi="Garamond"/>
-        </w:rPr>
-        <w:t>4</w:t>
-      </w:r>
-      <w:r>
-        <w:rPr>
-          <w:rFonts w:ascii="Garamond" w:hAnsi="Garamond"/>
-        </w:rPr>
-        <w:t xml:space="preserve">, </w:t>
+        <w:t>= 0.3</w:t>
+      </w:r>
+      <w:r>
+        <w:rPr>
+          <w:rFonts w:ascii="Garamond" w:hAnsi="Garamond"/>
+        </w:rPr>
+        <w:t>8</w:t>
+      </w:r>
+      <w:r>
+        <w:rPr>
+          <w:rFonts w:ascii="Garamond" w:hAnsi="Garamond"/>
+        </w:rPr>
+        <w:t>, 95% CIs: 0.1</w:t>
+      </w:r>
+      <w:r>
+        <w:rPr>
+          <w:rFonts w:ascii="Garamond" w:hAnsi="Garamond"/>
+        </w:rPr>
+        <w:t>2</w:t>
+      </w:r>
+      <w:r>
+        <w:rPr>
+          <w:rFonts w:ascii="Garamond" w:hAnsi="Garamond"/>
+        </w:rPr>
+        <w:t xml:space="preserve">, 0.64, </w:t>
       </w:r>
       <w:r>
         <w:rPr>
@@ -3942,19 +4082,19 @@
         <w:rPr>
           <w:rFonts w:ascii="Garamond" w:hAnsi="Garamond"/>
         </w:rPr>
-        <w:t>= -2.</w:t>
-      </w:r>
-      <w:r>
-        <w:rPr>
-          <w:rFonts w:ascii="Garamond" w:hAnsi="Garamond"/>
-        </w:rPr>
-        <w:t>26</w:t>
-      </w:r>
-      <w:r>
-        <w:rPr>
-          <w:rFonts w:ascii="Garamond" w:hAnsi="Garamond"/>
-        </w:rPr>
-        <w:t xml:space="preserve">, </w:t>
+        <w:t>= 2.</w:t>
+      </w:r>
+      <w:r>
+        <w:rPr>
+          <w:rFonts w:ascii="Garamond" w:hAnsi="Garamond"/>
+        </w:rPr>
+        <w:t xml:space="preserve">81, </w:t>
+      </w:r>
+      <w:r>
+        <w:rPr>
+          <w:rFonts w:ascii="Garamond" w:hAnsi="Garamond"/>
+        </w:rPr>
+        <w:t xml:space="preserve"> </w:t>
       </w:r>
       <w:r>
         <w:rPr>
@@ -3967,448 +4107,6 @@
         <w:rPr>
           <w:rFonts w:ascii="Garamond" w:hAnsi="Garamond"/>
         </w:rPr>
-        <w:t xml:space="preserve">=0.02), </w:t>
-      </w:r>
-      <w:r>
-        <w:rPr>
-          <w:rFonts w:ascii="Garamond" w:hAnsi="Garamond"/>
-        </w:rPr>
-        <w:t xml:space="preserve">and marginally significantly different for </w:t>
-      </w:r>
-      <w:r>
-        <w:rPr>
-          <w:rFonts w:ascii="Garamond" w:hAnsi="Garamond"/>
-        </w:rPr>
-        <w:t>reptiles/amphibians</w:t>
-      </w:r>
-      <w:r>
-        <w:rPr>
-          <w:rFonts w:ascii="Garamond" w:hAnsi="Garamond"/>
-        </w:rPr>
-        <w:t xml:space="preserve"> (intercept: </w:t>
-      </w:r>
-      <m:oMath>
-        <m:sSub>
-          <m:sSubPr>
-            <m:ctrlPr>
-              <w:rPr>
-                <w:rFonts w:ascii="Cambria Math" w:hAnsi="Cambria Math"/>
-                <w:i/>
-              </w:rPr>
-            </m:ctrlPr>
-          </m:sSubPr>
-          <m:e>
-            <m:acc>
-              <m:accPr>
-                <m:chr m:val="̅"/>
-                <m:ctrlPr>
-                  <w:rPr>
-                    <w:rFonts w:ascii="Cambria Math" w:hAnsi="Cambria Math"/>
-                    <w:i/>
-                  </w:rPr>
-                </m:ctrlPr>
-              </m:accPr>
-              <m:e>
-                <m:r>
-                  <w:rPr>
-                    <w:rFonts w:ascii="Cambria Math" w:hAnsi="Cambria Math"/>
-                  </w:rPr>
-                  <m:t>X</m:t>
-                </m:r>
-              </m:e>
-            </m:acc>
-          </m:e>
-          <m:sub>
-            <m:r>
-              <w:rPr>
-                <w:rFonts w:ascii="Cambria Math" w:hAnsi="Cambria Math"/>
-              </w:rPr>
-              <m:t>SMD</m:t>
-            </m:r>
-          </m:sub>
-        </m:sSub>
-        <m:r>
-          <w:rPr>
-            <w:rFonts w:ascii="Cambria Math" w:hAnsi="Cambria Math"/>
-          </w:rPr>
-          <m:t xml:space="preserve"> </m:t>
-        </m:r>
-      </m:oMath>
-      <w:r>
-        <w:rPr>
-          <w:rFonts w:ascii="Garamond" w:hAnsi="Garamond"/>
-        </w:rPr>
-        <w:t xml:space="preserve">=-0.29, 95% CIs: -0.77, 0.18, </w:t>
-      </w:r>
-      <w:r>
-        <w:rPr>
-          <w:rFonts w:ascii="Garamond" w:hAnsi="Garamond"/>
-          <w:i/>
-        </w:rPr>
-        <w:t xml:space="preserve">t </w:t>
-      </w:r>
-      <w:r>
-        <w:rPr>
-          <w:rFonts w:ascii="Garamond" w:hAnsi="Garamond"/>
-        </w:rPr>
-        <w:t xml:space="preserve">= -1.24, </w:t>
-      </w:r>
-      <w:r>
-        <w:rPr>
-          <w:rFonts w:ascii="Garamond" w:hAnsi="Garamond"/>
-          <w:i/>
-        </w:rPr>
-        <w:t>p</w:t>
-      </w:r>
-      <w:r>
-        <w:rPr>
-          <w:rFonts w:ascii="Garamond" w:hAnsi="Garamond"/>
-        </w:rPr>
-        <w:t xml:space="preserve">=0.22; lab: </w:t>
-      </w:r>
-      <m:oMath>
-        <m:sSub>
-          <m:sSubPr>
-            <m:ctrlPr>
-              <w:rPr>
-                <w:rFonts w:ascii="Cambria Math" w:hAnsi="Cambria Math"/>
-                <w:i/>
-              </w:rPr>
-            </m:ctrlPr>
-          </m:sSubPr>
-          <m:e>
-            <m:acc>
-              <m:accPr>
-                <m:chr m:val="̅"/>
-                <m:ctrlPr>
-                  <w:rPr>
-                    <w:rFonts w:ascii="Cambria Math" w:hAnsi="Cambria Math"/>
-                    <w:i/>
-                  </w:rPr>
-                </m:ctrlPr>
-              </m:accPr>
-              <m:e>
-                <m:r>
-                  <w:rPr>
-                    <w:rFonts w:ascii="Cambria Math" w:hAnsi="Cambria Math"/>
-                  </w:rPr>
-                  <m:t>X</m:t>
-                </m:r>
-              </m:e>
-            </m:acc>
-          </m:e>
-          <m:sub>
-            <m:r>
-              <w:rPr>
-                <w:rFonts w:ascii="Cambria Math" w:hAnsi="Cambria Math"/>
-              </w:rPr>
-              <m:t>SMD</m:t>
-            </m:r>
-          </m:sub>
-        </m:sSub>
-        <m:r>
-          <w:rPr>
-            <w:rFonts w:ascii="Cambria Math" w:hAnsi="Cambria Math"/>
-          </w:rPr>
-          <m:t xml:space="preserve"> </m:t>
-        </m:r>
-      </m:oMath>
-      <w:r>
-        <w:rPr>
-          <w:rFonts w:ascii="Garamond" w:hAnsi="Garamond"/>
-        </w:rPr>
-        <w:t xml:space="preserve">= 0.42, 95% CIs: -0.07, 0.91, </w:t>
-      </w:r>
-      <w:r>
-        <w:rPr>
-          <w:rFonts w:ascii="Garamond" w:hAnsi="Garamond"/>
-          <w:i/>
-        </w:rPr>
-        <w:t xml:space="preserve">t </w:t>
-      </w:r>
-      <w:r>
-        <w:rPr>
-          <w:rFonts w:ascii="Garamond" w:hAnsi="Garamond"/>
-        </w:rPr>
-        <w:t xml:space="preserve">= -1.70, </w:t>
-      </w:r>
-      <w:r>
-        <w:rPr>
-          <w:rFonts w:ascii="Garamond" w:hAnsi="Garamond"/>
-          <w:i/>
-        </w:rPr>
-        <w:t>p</w:t>
-      </w:r>
-      <w:r>
-        <w:rPr>
-          <w:rFonts w:ascii="Garamond" w:hAnsi="Garamond"/>
-        </w:rPr>
-        <w:t xml:space="preserve">=0.09), </w:t>
-      </w:r>
-      <w:r>
-        <w:rPr>
-          <w:rFonts w:ascii="Garamond" w:hAnsi="Garamond"/>
-        </w:rPr>
-        <w:t xml:space="preserve">but not for variability, and not for any other taxonomic group (Supplementary Table S10). </w:t>
-      </w:r>
-    </w:p>
-    <w:p>
-      <w:pPr>
-        <w:rPr>
-          <w:rFonts w:ascii="Garamond" w:hAnsi="Garamond"/>
-        </w:rPr>
-      </w:pPr>
-    </w:p>
-    <w:p>
-      <w:pPr>
-        <w:rPr>
-          <w:rFonts w:ascii="Garamond" w:hAnsi="Garamond"/>
-          <w:i/>
-        </w:rPr>
-      </w:pPr>
-      <w:r>
-        <w:rPr>
-          <w:rFonts w:ascii="Garamond" w:hAnsi="Garamond"/>
-          <w:i/>
-        </w:rPr>
-        <w:t>Study type</w:t>
-      </w:r>
-    </w:p>
-    <w:p>
-      <w:pPr>
-        <w:rPr>
-          <w:rFonts w:ascii="Garamond" w:hAnsi="Garamond"/>
-        </w:rPr>
-      </w:pPr>
-      <w:r>
-        <w:rPr>
-          <w:rFonts w:ascii="Garamond" w:hAnsi="Garamond"/>
-        </w:rPr>
-        <w:lastRenderedPageBreak/>
-        <w:t>E</w:t>
-      </w:r>
-      <w:r>
-        <w:rPr>
-          <w:rFonts w:ascii="Garamond" w:hAnsi="Garamond"/>
-        </w:rPr>
-        <w:t xml:space="preserve">ffect sizes from observational studies were significantly different from experimental studies for mammals (intercept: </w:t>
-      </w:r>
-      <m:oMath>
-        <m:sSub>
-          <m:sSubPr>
-            <m:ctrlPr>
-              <w:rPr>
-                <w:rFonts w:ascii="Cambria Math" w:hAnsi="Cambria Math"/>
-                <w:i/>
-              </w:rPr>
-            </m:ctrlPr>
-          </m:sSubPr>
-          <m:e>
-            <m:acc>
-              <m:accPr>
-                <m:chr m:val="̅"/>
-                <m:ctrlPr>
-                  <w:rPr>
-                    <w:rFonts w:ascii="Cambria Math" w:hAnsi="Cambria Math"/>
-                    <w:i/>
-                  </w:rPr>
-                </m:ctrlPr>
-              </m:accPr>
-              <m:e>
-                <m:r>
-                  <w:rPr>
-                    <w:rFonts w:ascii="Cambria Math" w:hAnsi="Cambria Math"/>
-                  </w:rPr>
-                  <m:t>X</m:t>
-                </m:r>
-              </m:e>
-            </m:acc>
-          </m:e>
-          <m:sub>
-            <m:r>
-              <w:rPr>
-                <w:rFonts w:ascii="Cambria Math" w:hAnsi="Cambria Math"/>
-              </w:rPr>
-              <m:t>SMD</m:t>
-            </m:r>
-          </m:sub>
-        </m:sSub>
-        <m:r>
-          <w:rPr>
-            <w:rFonts w:ascii="Cambria Math" w:hAnsi="Cambria Math"/>
-          </w:rPr>
-          <m:t xml:space="preserve"> </m:t>
-        </m:r>
-      </m:oMath>
-      <w:r>
-        <w:rPr>
-          <w:rFonts w:ascii="Garamond" w:hAnsi="Garamond"/>
-        </w:rPr>
-        <w:t xml:space="preserve">=0.00, 95% CIs: -0.21, 0.22, </w:t>
-      </w:r>
-      <w:r>
-        <w:rPr>
-          <w:rFonts w:ascii="Garamond" w:hAnsi="Garamond"/>
-          <w:i/>
-        </w:rPr>
-        <w:t xml:space="preserve">t </w:t>
-      </w:r>
-      <w:r>
-        <w:rPr>
-          <w:rFonts w:ascii="Garamond" w:hAnsi="Garamond"/>
-        </w:rPr>
-        <w:t>= 0.0</w:t>
-      </w:r>
-      <w:r>
-        <w:rPr>
-          <w:rFonts w:ascii="Garamond" w:hAnsi="Garamond"/>
-        </w:rPr>
-        <w:t>4</w:t>
-      </w:r>
-      <w:r>
-        <w:rPr>
-          <w:rFonts w:ascii="Garamond" w:hAnsi="Garamond"/>
-        </w:rPr>
-        <w:t xml:space="preserve">, </w:t>
-      </w:r>
-      <w:r>
-        <w:rPr>
-          <w:rFonts w:ascii="Garamond" w:hAnsi="Garamond"/>
-          <w:i/>
-        </w:rPr>
-        <w:t>p</w:t>
-      </w:r>
-      <w:r>
-        <w:rPr>
-          <w:rFonts w:ascii="Garamond" w:hAnsi="Garamond"/>
-        </w:rPr>
-        <w:t>=0.9</w:t>
-      </w:r>
-      <w:r>
-        <w:rPr>
-          <w:rFonts w:ascii="Garamond" w:hAnsi="Garamond"/>
-        </w:rPr>
-        <w:t>7</w:t>
-      </w:r>
-      <w:r>
-        <w:rPr>
-          <w:rFonts w:ascii="Garamond" w:hAnsi="Garamond"/>
-        </w:rPr>
-        <w:t xml:space="preserve">; observation: </w:t>
-      </w:r>
-      <m:oMath>
-        <m:sSub>
-          <m:sSubPr>
-            <m:ctrlPr>
-              <w:rPr>
-                <w:rFonts w:ascii="Cambria Math" w:hAnsi="Cambria Math"/>
-                <w:i/>
-              </w:rPr>
-            </m:ctrlPr>
-          </m:sSubPr>
-          <m:e>
-            <m:acc>
-              <m:accPr>
-                <m:chr m:val="̅"/>
-                <m:ctrlPr>
-                  <w:rPr>
-                    <w:rFonts w:ascii="Cambria Math" w:hAnsi="Cambria Math"/>
-                    <w:i/>
-                  </w:rPr>
-                </m:ctrlPr>
-              </m:accPr>
-              <m:e>
-                <m:r>
-                  <w:rPr>
-                    <w:rFonts w:ascii="Cambria Math" w:hAnsi="Cambria Math"/>
-                  </w:rPr>
-                  <m:t>X</m:t>
-                </m:r>
-              </m:e>
-            </m:acc>
-          </m:e>
-          <m:sub>
-            <m:r>
-              <w:rPr>
-                <w:rFonts w:ascii="Cambria Math" w:hAnsi="Cambria Math"/>
-              </w:rPr>
-              <m:t>SMD</m:t>
-            </m:r>
-          </m:sub>
-        </m:sSub>
-        <m:r>
-          <w:rPr>
-            <w:rFonts w:ascii="Cambria Math" w:hAnsi="Cambria Math"/>
-          </w:rPr>
-          <m:t xml:space="preserve"> </m:t>
-        </m:r>
-      </m:oMath>
-      <w:r>
-        <w:rPr>
-          <w:rFonts w:ascii="Garamond" w:hAnsi="Garamond"/>
-        </w:rPr>
-        <w:t>= 0.3</w:t>
-      </w:r>
-      <w:r>
-        <w:rPr>
-          <w:rFonts w:ascii="Garamond" w:hAnsi="Garamond"/>
-        </w:rPr>
-        <w:t>8</w:t>
-      </w:r>
-      <w:r>
-        <w:rPr>
-          <w:rFonts w:ascii="Garamond" w:hAnsi="Garamond"/>
-        </w:rPr>
-        <w:t>, 95% CIs: 0.1</w:t>
-      </w:r>
-      <w:r>
-        <w:rPr>
-          <w:rFonts w:ascii="Garamond" w:hAnsi="Garamond"/>
-        </w:rPr>
-        <w:t>2</w:t>
-      </w:r>
-      <w:r>
-        <w:rPr>
-          <w:rFonts w:ascii="Garamond" w:hAnsi="Garamond"/>
-        </w:rPr>
-        <w:t xml:space="preserve">, 0.64, </w:t>
-      </w:r>
-      <w:r>
-        <w:rPr>
-          <w:rFonts w:ascii="Garamond" w:hAnsi="Garamond"/>
-          <w:i/>
-        </w:rPr>
-        <w:t xml:space="preserve">t </w:t>
-      </w:r>
-      <w:r>
-        <w:rPr>
-          <w:rFonts w:ascii="Garamond" w:hAnsi="Garamond"/>
-        </w:rPr>
-        <w:t>= 2.</w:t>
-      </w:r>
-      <w:r>
-        <w:rPr>
-          <w:rFonts w:ascii="Garamond" w:hAnsi="Garamond"/>
-        </w:rPr>
-        <w:t xml:space="preserve">81, </w:t>
-      </w:r>
-      <w:r>
-        <w:rPr>
-          <w:rFonts w:ascii="Garamond" w:hAnsi="Garamond"/>
-        </w:rPr>
-        <w:t xml:space="preserve"> </w:t>
-      </w:r>
-      <w:r>
-        <w:rPr>
-          <w:rFonts w:ascii="Garamond" w:hAnsi="Garamond"/>
-          <w:i/>
-        </w:rPr>
-        <w:t>p</w:t>
-      </w:r>
-      <w:r>
-        <w:rPr>
-          <w:rFonts w:ascii="Garamond" w:hAnsi="Garamond"/>
-        </w:rPr>
         <w:t>=0.00</w:t>
       </w:r>
       <w:r>
@@ -4427,183 +4125,25 @@
         <w:rPr>
           <w:rFonts w:ascii="Garamond" w:hAnsi="Garamond"/>
         </w:rPr>
-        <w:t xml:space="preserve"> and marginally significantly different for </w:t>
-      </w:r>
-      <w:r>
-        <w:rPr>
-          <w:rFonts w:ascii="Garamond" w:hAnsi="Garamond"/>
-        </w:rPr>
-        <w:t xml:space="preserve">reptiles/ amphibians </w:t>
-      </w:r>
-      <w:r>
-        <w:rPr>
-          <w:rFonts w:ascii="Garamond" w:hAnsi="Garamond"/>
-        </w:rPr>
-        <w:t xml:space="preserve">(intercept: </w:t>
-      </w:r>
-      <m:oMath>
-        <m:sSub>
-          <m:sSubPr>
-            <m:ctrlPr>
-              <w:rPr>
-                <w:rFonts w:ascii="Cambria Math" w:hAnsi="Cambria Math"/>
-                <w:i/>
-              </w:rPr>
-            </m:ctrlPr>
-          </m:sSubPr>
-          <m:e>
-            <m:acc>
-              <m:accPr>
-                <m:chr m:val="̅"/>
-                <m:ctrlPr>
-                  <w:rPr>
-                    <w:rFonts w:ascii="Cambria Math" w:hAnsi="Cambria Math"/>
-                    <w:i/>
-                  </w:rPr>
-                </m:ctrlPr>
-              </m:accPr>
-              <m:e>
-                <m:r>
-                  <w:rPr>
-                    <w:rFonts w:ascii="Cambria Math" w:hAnsi="Cambria Math"/>
-                  </w:rPr>
-                  <m:t>X</m:t>
-                </m:r>
-              </m:e>
-            </m:acc>
-          </m:e>
-          <m:sub>
-            <m:r>
-              <w:rPr>
-                <w:rFonts w:ascii="Cambria Math" w:hAnsi="Cambria Math"/>
-              </w:rPr>
-              <m:t>SMD</m:t>
-            </m:r>
-          </m:sub>
-        </m:sSub>
-        <m:r>
-          <w:rPr>
-            <w:rFonts w:ascii="Cambria Math" w:hAnsi="Cambria Math"/>
-          </w:rPr>
-          <m:t xml:space="preserve"> </m:t>
-        </m:r>
-      </m:oMath>
-      <w:r>
-        <w:rPr>
-          <w:rFonts w:ascii="Garamond" w:hAnsi="Garamond"/>
-        </w:rPr>
-        <w:t xml:space="preserve">=0.13, 95% CIs: -0.09, 0.34, </w:t>
-      </w:r>
-      <w:r>
-        <w:rPr>
-          <w:rFonts w:ascii="Garamond" w:hAnsi="Garamond"/>
-          <w:i/>
-        </w:rPr>
-        <w:t xml:space="preserve">t </w:t>
-      </w:r>
-      <w:r>
-        <w:rPr>
-          <w:rFonts w:ascii="Garamond" w:hAnsi="Garamond"/>
-        </w:rPr>
-        <w:t xml:space="preserve">= 1.14, </w:t>
-      </w:r>
-      <w:r>
-        <w:rPr>
-          <w:rFonts w:ascii="Garamond" w:hAnsi="Garamond"/>
-          <w:i/>
-        </w:rPr>
-        <w:t>p</w:t>
-      </w:r>
-      <w:r>
-        <w:rPr>
-          <w:rFonts w:ascii="Garamond" w:hAnsi="Garamond"/>
-        </w:rPr>
-        <w:t xml:space="preserve">=0.26; observation: </w:t>
-      </w:r>
-      <m:oMath>
-        <m:sSub>
-          <m:sSubPr>
-            <m:ctrlPr>
-              <w:rPr>
-                <w:rFonts w:ascii="Cambria Math" w:hAnsi="Cambria Math"/>
-                <w:i/>
-              </w:rPr>
-            </m:ctrlPr>
-          </m:sSubPr>
-          <m:e>
-            <m:acc>
-              <m:accPr>
-                <m:chr m:val="̅"/>
-                <m:ctrlPr>
-                  <w:rPr>
-                    <w:rFonts w:ascii="Cambria Math" w:hAnsi="Cambria Math"/>
-                    <w:i/>
-                  </w:rPr>
-                </m:ctrlPr>
-              </m:accPr>
-              <m:e>
-                <m:r>
-                  <w:rPr>
-                    <w:rFonts w:ascii="Cambria Math" w:hAnsi="Cambria Math"/>
-                  </w:rPr>
-                  <m:t>X</m:t>
-                </m:r>
-              </m:e>
-            </m:acc>
-          </m:e>
-          <m:sub>
-            <m:r>
-              <w:rPr>
-                <w:rFonts w:ascii="Cambria Math" w:hAnsi="Cambria Math"/>
-              </w:rPr>
-              <m:t>SMD</m:t>
-            </m:r>
-          </m:sub>
-        </m:sSub>
-        <m:r>
-          <w:rPr>
-            <w:rFonts w:ascii="Cambria Math" w:hAnsi="Cambria Math"/>
-          </w:rPr>
-          <m:t xml:space="preserve"> </m:t>
-        </m:r>
-      </m:oMath>
-      <w:r>
-        <w:rPr>
-          <w:rFonts w:ascii="Garamond" w:hAnsi="Garamond"/>
-        </w:rPr>
-        <w:t xml:space="preserve">=-0.42, 95% CIs: -0.91, 0.07, </w:t>
-      </w:r>
-      <w:r>
-        <w:rPr>
-          <w:rFonts w:ascii="Garamond" w:hAnsi="Garamond"/>
-          <w:i/>
-        </w:rPr>
-        <w:t xml:space="preserve">t </w:t>
-      </w:r>
-      <w:r>
-        <w:rPr>
-          <w:rFonts w:ascii="Garamond" w:hAnsi="Garamond"/>
-        </w:rPr>
-        <w:t xml:space="preserve">= -1.70,  </w:t>
-      </w:r>
-      <w:r>
-        <w:rPr>
-          <w:rFonts w:ascii="Garamond" w:hAnsi="Garamond"/>
-          <w:i/>
-        </w:rPr>
-        <w:t>p</w:t>
-      </w:r>
-      <w:r>
-        <w:rPr>
-          <w:rFonts w:ascii="Garamond" w:hAnsi="Garamond"/>
-        </w:rPr>
-        <w:t>=0.09),</w:t>
-      </w:r>
-      <w:r>
-        <w:rPr>
-          <w:rFonts w:ascii="Garamond" w:hAnsi="Garamond"/>
-        </w:rPr>
-        <w:t xml:space="preserve"> but not for variability, and not for any other taxonomic group (Supplementary Table S11).    </w:t>
+        <w:t>,</w:t>
+      </w:r>
+      <w:r>
+        <w:rPr>
+          <w:rFonts w:ascii="Garamond" w:hAnsi="Garamond"/>
+        </w:rPr>
+        <w:t xml:space="preserve"> but not for variability, and not for any other taxonomic group </w:t>
+      </w:r>
+      <w:r>
+        <w:rPr>
+          <w:rFonts w:ascii="Garamond" w:hAnsi="Garamond"/>
+        </w:rPr>
+        <w:t xml:space="preserve">for which comparisons could be made </w:t>
+      </w:r>
+      <w:r>
+        <w:rPr>
+          <w:rFonts w:ascii="Garamond" w:hAnsi="Garamond"/>
+        </w:rPr>
+        <w:t xml:space="preserve">(Supplementary Table S11).    </w:t>
       </w:r>
     </w:p>
     <w:p>
@@ -4630,6 +4170,7 @@
           <w:rFonts w:ascii="Garamond" w:hAnsi="Garamond"/>
           <w:b/>
         </w:rPr>
+        <w:lastRenderedPageBreak/>
         <w:t>D</w:t>
       </w:r>
       <w:r>
@@ -4673,7 +4214,74 @@
         <w:rPr>
           <w:rFonts w:ascii="Garamond" w:hAnsi="Garamond"/>
         </w:rPr>
-        <w:t>Regardless of whether the correlation between personality traits was set to either rho=0.3, 0.5 or 0.8, there remained no significant sex difference between either the mean or the variability for overall personalities, for any of the five taxonomic groups (see Supplementary Tables S14-S16).</w:t>
+        <w:t>Regardless of whether the correlation between personality traits was set to either rho=0.3, 0.5 or 0.8</w:t>
+      </w:r>
+      <w:r>
+        <w:rPr>
+          <w:rFonts w:ascii="Garamond" w:hAnsi="Garamond"/>
+        </w:rPr>
+        <w:t xml:space="preserve"> (i.e. to control for traits that were </w:t>
+      </w:r>
+      <w:r>
+        <w:rPr>
+          <w:rFonts w:ascii="Garamond" w:hAnsi="Garamond"/>
+        </w:rPr>
+        <w:t>measured on the same individuals within the same study</w:t>
+      </w:r>
+      <w:r>
+        <w:rPr>
+          <w:rFonts w:ascii="Garamond" w:hAnsi="Garamond"/>
+        </w:rPr>
+        <w:t>)</w:t>
+      </w:r>
+      <w:r>
+        <w:rPr>
+          <w:rFonts w:ascii="Garamond" w:hAnsi="Garamond"/>
+        </w:rPr>
+        <w:t xml:space="preserve">, there remained no significant sex difference between either the mean or the variability for </w:t>
+      </w:r>
+      <w:r>
+        <w:rPr>
+          <w:rFonts w:ascii="Garamond" w:hAnsi="Garamond"/>
+        </w:rPr>
+        <w:t>personality overall</w:t>
+      </w:r>
+      <w:r>
+        <w:rPr>
+          <w:rFonts w:ascii="Garamond" w:hAnsi="Garamond"/>
+        </w:rPr>
+        <w:t>, for any of the five taxonomic groups (see Supplementary Tables S14-S16).</w:t>
+      </w:r>
+      <w:r>
+        <w:rPr>
+          <w:rFonts w:ascii="Garamond" w:hAnsi="Garamond"/>
+        </w:rPr>
+        <w:t xml:space="preserve"> We therefore interpreted our initial intercept only models without </w:t>
+      </w:r>
+      <w:r>
+        <w:rPr>
+          <w:rFonts w:ascii="Garamond" w:hAnsi="Garamond"/>
+          <w:b/>
+        </w:rPr>
+        <w:t xml:space="preserve">D </w:t>
+      </w:r>
+      <w:r>
+        <w:rPr>
+          <w:rFonts w:ascii="Garamond" w:hAnsi="Garamond"/>
+        </w:rPr>
+        <w:t>matrices</w:t>
+      </w:r>
+      <w:r>
+        <w:rPr>
+          <w:rFonts w:ascii="Garamond" w:hAnsi="Garamond"/>
+        </w:rPr>
+        <w:t xml:space="preserve"> (Supplementary Table S1)</w:t>
+      </w:r>
+      <w:r>
+        <w:rPr>
+          <w:rFonts w:ascii="Garamond" w:hAnsi="Garamond"/>
+        </w:rPr>
+        <w:t xml:space="preserve">.  </w:t>
       </w:r>
     </w:p>
     <w:p>
@@ -4751,14 +4359,219 @@
         <w:rPr>
           <w:rFonts w:ascii="Garamond" w:hAnsi="Garamond"/>
         </w:rPr>
-        <w:t xml:space="preserve"> Male invertebrates were more aggressive than females, however at rho=0.8 this sex difference disappeared and instead males were significantly more active than females (see Supplementary Table S19). </w:t>
-      </w:r>
-      <w:r>
-        <w:rPr>
-          <w:rFonts w:ascii="Garamond" w:hAnsi="Garamond"/>
-        </w:rPr>
         <w:t xml:space="preserve"> </w:t>
       </w:r>
+      <w:r>
+        <w:rPr>
+          <w:rFonts w:ascii="Garamond" w:hAnsi="Garamond"/>
+        </w:rPr>
+        <w:t xml:space="preserve">These significant sex differences, and their direction, were consistent with those from models without any </w:t>
+      </w:r>
+      <w:r>
+        <w:rPr>
+          <w:rFonts w:ascii="Garamond" w:hAnsi="Garamond"/>
+          <w:b/>
+        </w:rPr>
+        <w:t xml:space="preserve">D </w:t>
+      </w:r>
+      <w:r>
+        <w:rPr>
+          <w:rFonts w:ascii="Garamond" w:hAnsi="Garamond"/>
+        </w:rPr>
+        <w:t xml:space="preserve">matrix (Supplementary Table S2). </w:t>
+      </w:r>
+      <w:r>
+        <w:rPr>
+          <w:rFonts w:ascii="Garamond" w:hAnsi="Garamond"/>
+        </w:rPr>
+        <w:t>However, m</w:t>
+      </w:r>
+      <w:r>
+        <w:rPr>
+          <w:rFonts w:ascii="Garamond" w:hAnsi="Garamond"/>
+        </w:rPr>
+        <w:t>ale</w:t>
+      </w:r>
+      <w:r>
+        <w:rPr>
+          <w:rFonts w:ascii="Garamond" w:hAnsi="Garamond"/>
+        </w:rPr>
+        <w:t xml:space="preserve"> invertebrates were more </w:t>
+      </w:r>
+      <w:r>
+        <w:rPr>
+          <w:rFonts w:ascii="Garamond" w:hAnsi="Garamond"/>
+        </w:rPr>
+        <w:t>active</w:t>
+      </w:r>
+      <w:r>
+        <w:rPr>
+          <w:rFonts w:ascii="Garamond" w:hAnsi="Garamond"/>
+        </w:rPr>
+        <w:t xml:space="preserve"> than females</w:t>
+      </w:r>
+      <w:r>
+        <w:rPr>
+          <w:rFonts w:ascii="Garamond" w:hAnsi="Garamond"/>
+        </w:rPr>
+        <w:t xml:space="preserve"> when rho=0.3 (Supplementary Table S17)</w:t>
+      </w:r>
+      <w:r>
+        <w:rPr>
+          <w:rFonts w:ascii="Garamond" w:hAnsi="Garamond"/>
+        </w:rPr>
+        <w:t xml:space="preserve">, </w:t>
+      </w:r>
+      <w:r>
+        <w:rPr>
+          <w:rFonts w:ascii="Garamond" w:hAnsi="Garamond"/>
+        </w:rPr>
+        <w:t xml:space="preserve">when rho=0.5 (Supplementary Table S18), </w:t>
+      </w:r>
+      <w:r>
+        <w:rPr>
+          <w:rFonts w:ascii="Garamond" w:hAnsi="Garamond"/>
+        </w:rPr>
+        <w:t>and</w:t>
+      </w:r>
+      <w:r>
+        <w:rPr>
+          <w:rFonts w:ascii="Garamond" w:hAnsi="Garamond"/>
+        </w:rPr>
+        <w:t xml:space="preserve"> </w:t>
+      </w:r>
+      <w:r>
+        <w:rPr>
+          <w:rFonts w:ascii="Garamond" w:hAnsi="Garamond"/>
+        </w:rPr>
+        <w:t xml:space="preserve">when </w:t>
+      </w:r>
+      <w:r>
+        <w:rPr>
+          <w:rFonts w:ascii="Garamond" w:hAnsi="Garamond"/>
+        </w:rPr>
+        <w:t>rho=0.8</w:t>
+      </w:r>
+      <w:r>
+        <w:rPr>
+          <w:rFonts w:ascii="Garamond" w:hAnsi="Garamond"/>
+        </w:rPr>
+        <w:t xml:space="preserve"> </w:t>
+      </w:r>
+      <w:r>
+        <w:rPr>
+          <w:rFonts w:ascii="Garamond" w:hAnsi="Garamond"/>
+        </w:rPr>
+        <w:t>(see Supplementary Table S19)</w:t>
+      </w:r>
+      <w:r>
+        <w:rPr>
+          <w:rFonts w:ascii="Garamond" w:hAnsi="Garamond"/>
+        </w:rPr>
+        <w:t>.</w:t>
+      </w:r>
+      <w:r>
+        <w:rPr>
+          <w:rFonts w:ascii="Garamond" w:hAnsi="Garamond"/>
+        </w:rPr>
+        <w:t xml:space="preserve"> </w:t>
+      </w:r>
+      <w:r>
+        <w:rPr>
+          <w:rFonts w:ascii="Garamond" w:hAnsi="Garamond"/>
+        </w:rPr>
+        <w:t>T</w:t>
+      </w:r>
+      <w:r>
+        <w:rPr>
+          <w:rFonts w:ascii="Garamond" w:hAnsi="Garamond"/>
+        </w:rPr>
+        <w:t xml:space="preserve">his </w:t>
+      </w:r>
+      <w:r>
+        <w:rPr>
+          <w:rFonts w:ascii="Garamond" w:hAnsi="Garamond"/>
+        </w:rPr>
+        <w:t xml:space="preserve">significant </w:t>
+      </w:r>
+      <w:r>
+        <w:rPr>
+          <w:rFonts w:ascii="Garamond" w:hAnsi="Garamond"/>
+        </w:rPr>
+        <w:t>sex difference</w:t>
+      </w:r>
+      <w:r>
+        <w:rPr>
+          <w:rFonts w:ascii="Garamond" w:hAnsi="Garamond"/>
+        </w:rPr>
+        <w:t>, for invertebrates,</w:t>
+      </w:r>
+      <w:r>
+        <w:rPr>
+          <w:rFonts w:ascii="Garamond" w:hAnsi="Garamond"/>
+        </w:rPr>
+        <w:t xml:space="preserve"> </w:t>
+      </w:r>
+      <w:r>
+        <w:rPr>
+          <w:rFonts w:ascii="Garamond" w:hAnsi="Garamond"/>
+        </w:rPr>
+        <w:t xml:space="preserve">was </w:t>
+      </w:r>
+      <w:r>
+        <w:rPr>
+          <w:rFonts w:ascii="Garamond" w:hAnsi="Garamond"/>
+        </w:rPr>
+        <w:t xml:space="preserve">not </w:t>
+      </w:r>
+      <w:r>
+        <w:rPr>
+          <w:rFonts w:ascii="Garamond" w:hAnsi="Garamond"/>
+        </w:rPr>
+        <w:t>found</w:t>
+      </w:r>
+      <w:r>
+        <w:rPr>
+          <w:rFonts w:ascii="Garamond" w:hAnsi="Garamond"/>
+        </w:rPr>
+        <w:t xml:space="preserve"> in our initial MLMR personality models</w:t>
+      </w:r>
+      <w:r>
+        <w:rPr>
+          <w:rFonts w:ascii="Garamond" w:hAnsi="Garamond"/>
+        </w:rPr>
+        <w:t xml:space="preserve"> (but was marginally significant</w:t>
+      </w:r>
+      <w:r>
+        <w:rPr>
+          <w:rFonts w:ascii="Garamond" w:hAnsi="Garamond"/>
+        </w:rPr>
+        <w:t>, see Supplementary Table S2</w:t>
+      </w:r>
+      <w:r>
+        <w:rPr>
+          <w:rFonts w:ascii="Garamond" w:hAnsi="Garamond"/>
+        </w:rPr>
+        <w:t>)</w:t>
+      </w:r>
+      <w:r>
+        <w:rPr>
+          <w:rFonts w:ascii="Garamond" w:hAnsi="Garamond"/>
+        </w:rPr>
+        <w:t xml:space="preserve">. </w:t>
+      </w:r>
+      <w:r>
+        <w:rPr>
+          <w:rFonts w:ascii="Garamond" w:hAnsi="Garamond"/>
+        </w:rPr>
+        <w:t xml:space="preserve"> </w:t>
+      </w:r>
+      <w:r>
+        <w:rPr>
+          <w:rFonts w:ascii="Garamond" w:hAnsi="Garamond"/>
+        </w:rPr>
+        <w:t xml:space="preserve"> </w:t>
+      </w:r>
     </w:p>
     <w:p>
       <w:pPr>
@@ -4792,19 +4605,61 @@
         <w:rPr>
           <w:rFonts w:ascii="Garamond" w:hAnsi="Garamond"/>
         </w:rPr>
-        <w:t xml:space="preserve">Adjusting the levels of rho for </w:t>
-      </w:r>
-      <w:r>
-        <w:rPr>
-          <w:rFonts w:ascii="Garamond" w:hAnsi="Garamond"/>
-        </w:rPr>
-        <w:t>reptiles/amphibians</w:t>
-      </w:r>
-      <w:r>
-        <w:rPr>
-          <w:rFonts w:ascii="Garamond" w:hAnsi="Garamond"/>
-        </w:rPr>
-        <w:t xml:space="preserve"> made males significantly more variable than females for aggressive behaviour. For fish, females </w:t>
+        <w:t xml:space="preserve">Adjusting the levels of rho </w:t>
+      </w:r>
+      <w:r>
+        <w:rPr>
+          <w:rFonts w:ascii="Garamond" w:hAnsi="Garamond"/>
+        </w:rPr>
+        <w:t>for variability</w:t>
+      </w:r>
+      <w:r>
+        <w:rPr>
+          <w:rFonts w:ascii="Garamond" w:hAnsi="Garamond"/>
+        </w:rPr>
+        <w:t xml:space="preserve"> </w:t>
+      </w:r>
+      <w:r>
+        <w:rPr>
+          <w:rFonts w:ascii="Garamond" w:hAnsi="Garamond"/>
+        </w:rPr>
+        <w:t>did not significantly change the results obtained from initial MLMR personality models</w:t>
+      </w:r>
+      <w:r>
+        <w:rPr>
+          <w:rFonts w:ascii="Garamond" w:hAnsi="Garamond"/>
+        </w:rPr>
+        <w:t xml:space="preserve"> for any of the taxonomic groups</w:t>
+      </w:r>
+      <w:r>
+        <w:rPr>
+          <w:rFonts w:ascii="Garamond" w:hAnsi="Garamond"/>
+        </w:rPr>
+        <w:t xml:space="preserve">. </w:t>
+      </w:r>
+      <w:r>
+        <w:rPr>
+          <w:rFonts w:ascii="Garamond" w:hAnsi="Garamond"/>
+        </w:rPr>
+        <w:t>Importantly, f</w:t>
+      </w:r>
+      <w:r>
+        <w:rPr>
+          <w:rFonts w:ascii="Garamond" w:hAnsi="Garamond"/>
+        </w:rPr>
+        <w:t>emale f</w:t>
+      </w:r>
+      <w:r>
+        <w:rPr>
+          <w:rFonts w:ascii="Garamond" w:hAnsi="Garamond"/>
+        </w:rPr>
+        <w:t>ish</w:t>
+      </w:r>
+      <w:r>
+        <w:rPr>
+          <w:rFonts w:ascii="Garamond" w:hAnsi="Garamond"/>
+        </w:rPr>
+        <w:t xml:space="preserve"> </w:t>
       </w:r>
       <w:r>
         <w:rPr>
@@ -4941,7 +4796,7 @@
           <w:noProof/>
           <w:lang w:val="en-US"/>
         </w:rPr>
-        <w:t xml:space="preserve">Dunning Jr, J.B. (2007). </w:t>
+        <w:t xml:space="preserve">Nakagawa, S. &amp; Santos, E.S.A. (2012). Methodological issues and advances in biological meta-analysis. </w:t>
       </w:r>
       <w:r>
         <w:rPr>
@@ -4951,7 +4806,7 @@
           <w:noProof/>
           <w:lang w:val="en-US"/>
         </w:rPr>
-        <w:t>CRC Handbook of Avian Body Masses</w:t>
+        <w:t>Evol. Ecol.</w:t>
       </w:r>
       <w:r>
         <w:rPr>
@@ -4959,23 +4814,7 @@
           <w:noProof/>
           <w:lang w:val="en-US"/>
         </w:rPr>
-        <w:t>. 2nd Editio</w:t>
-      </w:r>
-      <w:r>
-        <w:rPr>
-          <w:rFonts w:ascii="Garamond" w:hAnsi="Garamond" w:cs="Times New Roman"/>
-          <w:noProof/>
-          <w:lang w:val="en-US"/>
-        </w:rPr>
-        <w:t>n</w:t>
-      </w:r>
-      <w:r>
-        <w:rPr>
-          <w:rFonts w:ascii="Garamond" w:hAnsi="Garamond" w:cs="Times New Roman"/>
-          <w:noProof/>
-          <w:lang w:val="en-US"/>
-        </w:rPr>
-        <w:t>. CRC Press, Boca Raton.</w:t>
+        <w:t>, 26, 1253–1274.</w:t>
       </w:r>
     </w:p>
     <w:p>
@@ -4990,32 +4829,6 @@
           <w:noProof/>
         </w:rPr>
       </w:pPr>
-      <w:r>
-        <w:rPr>
-          <w:rFonts w:ascii="Garamond" w:hAnsi="Garamond" w:cs="Times New Roman"/>
-          <w:noProof/>
-          <w:lang w:val="en-US"/>
-        </w:rPr>
-        <w:t xml:space="preserve">Nakagawa, S. &amp; Santos, E.S.A. (2012). Methodological issues and advances in biological meta-analysis. </w:t>
-      </w:r>
-      <w:r>
-        <w:rPr>
-          <w:rFonts w:ascii="Garamond" w:hAnsi="Garamond" w:cs="Times New Roman"/>
-          <w:i/>
-          <w:iCs/>
-          <w:noProof/>
-          <w:lang w:val="en-US"/>
-        </w:rPr>
-        <w:t>Evol. Ecol.</w:t>
-      </w:r>
-      <w:r>
-        <w:rPr>
-          <w:rFonts w:ascii="Garamond" w:hAnsi="Garamond" w:cs="Times New Roman"/>
-          <w:noProof/>
-          <w:lang w:val="en-US"/>
-        </w:rPr>
-        <w:t>, 26, 1253–1274.</w:t>
-      </w:r>
     </w:p>
     <w:p>
       <w:pPr>
@@ -5984,7 +5797,7 @@
 </file>
 
 <file path=customXml/itemProps1.xml><?xml version="1.0" encoding="utf-8"?>
-<ds:datastoreItem xmlns:ds="http://schemas.openxmlformats.org/officeDocument/2006/customXml" ds:itemID="{71577B69-7BDD-DC41-A821-15430A909EB9}">
+<ds:datastoreItem xmlns:ds="http://schemas.openxmlformats.org/officeDocument/2006/customXml" ds:itemID="{84E5F95F-9E86-A840-9C6F-56152C3F5503}">
   <ds:schemaRefs>
     <ds:schemaRef ds:uri="http://schemas.openxmlformats.org/officeDocument/2006/bibliography"/>
   </ds:schemaRefs>

</xml_diff>

<commit_message>
editing tables and ms
</commit_message>
<xml_diff>
--- a/ms/nature communications ms/Supplementary/Supplementary Material for Harrison et al.docx
+++ b/ms/nature communications ms/Supplementary/Supplementary Material for Harrison et al.docx
@@ -15,6 +15,44 @@
           <w:rFonts w:ascii="Garamond" w:hAnsi="Garamond"/>
           <w:b/>
         </w:rPr>
+        <w:t xml:space="preserve">Harrison </w:t>
+      </w:r>
+      <w:r>
+        <w:rPr>
+          <w:rFonts w:ascii="Garamond" w:hAnsi="Garamond"/>
+          <w:b/>
+          <w:i/>
+        </w:rPr>
+        <w:t>et al</w:t>
+      </w:r>
+      <w:r>
+        <w:rPr>
+          <w:rFonts w:ascii="Garamond" w:hAnsi="Garamond"/>
+          <w:b/>
+        </w:rPr>
+        <w:t>. 2020</w:t>
+      </w:r>
+      <w:r>
+        <w:rPr>
+          <w:rFonts w:ascii="Garamond" w:hAnsi="Garamond"/>
+          <w:b/>
+        </w:rPr>
+        <w:t xml:space="preserve"> – Males are not the more variable sex when it comes to personality</w:t>
+      </w:r>
+    </w:p>
+    <w:p>
+      <w:pPr>
+        <w:jc w:val="center"/>
+        <w:rPr>
+          <w:rFonts w:ascii="Garamond" w:hAnsi="Garamond"/>
+          <w:b/>
+        </w:rPr>
+      </w:pPr>
+      <w:r>
+        <w:rPr>
+          <w:rFonts w:ascii="Garamond" w:hAnsi="Garamond"/>
+          <w:b/>
+        </w:rPr>
         <w:t>Supplementary M</w:t>
       </w:r>
       <w:r>
@@ -23,44 +61,6 @@
           <w:b/>
         </w:rPr>
         <w:t>aterial</w:t>
-      </w:r>
-    </w:p>
-    <w:p>
-      <w:pPr>
-        <w:jc w:val="center"/>
-        <w:rPr>
-          <w:rFonts w:ascii="Garamond" w:hAnsi="Garamond"/>
-          <w:b/>
-        </w:rPr>
-      </w:pPr>
-      <w:r>
-        <w:rPr>
-          <w:rFonts w:ascii="Garamond" w:hAnsi="Garamond"/>
-          <w:b/>
-        </w:rPr>
-        <w:t xml:space="preserve">Harrison </w:t>
-      </w:r>
-      <w:r>
-        <w:rPr>
-          <w:rFonts w:ascii="Garamond" w:hAnsi="Garamond"/>
-          <w:b/>
-          <w:i/>
-        </w:rPr>
-        <w:t>et al</w:t>
-      </w:r>
-      <w:r>
-        <w:rPr>
-          <w:rFonts w:ascii="Garamond" w:hAnsi="Garamond"/>
-          <w:b/>
-        </w:rPr>
-        <w:t>. 2020</w:t>
-      </w:r>
-      <w:r>
-        <w:rPr>
-          <w:rFonts w:ascii="Garamond" w:hAnsi="Garamond"/>
-          <w:b/>
-        </w:rPr>
-        <w:t xml:space="preserve"> – Males are not the more variable sex when it comes to personality</w:t>
       </w:r>
     </w:p>
     <w:p>
@@ -2270,7 +2270,45 @@
         <w:rPr>
           <w:rFonts w:ascii="Garamond" w:eastAsiaTheme="minorEastAsia" w:hAnsi="Garamond"/>
         </w:rPr>
-        <w:t xml:space="preserve"> is the remaining within-study sampling variance (random effects) (Nakagawa &amp; Santos 2012). </w:t>
+        <w:t xml:space="preserve"> is the remaining within-study sampling variance (random effects)</w:t>
+      </w:r>
+      <w:r>
+        <w:rPr>
+          <w:rFonts w:ascii="Garamond" w:eastAsiaTheme="minorEastAsia" w:hAnsi="Garamond"/>
+        </w:rPr>
+        <w:fldChar w:fldCharType="begin" w:fldLock="1"/>
+      </w:r>
+      <w:r>
+        <w:rPr>
+          <w:rFonts w:ascii="Garamond" w:eastAsiaTheme="minorEastAsia" w:hAnsi="Garamond"/>
+        </w:rPr>
+        <w:instrText>ADDIN CSL_CITATION {"citationItems":[{"id":"ITEM-1","itemData":{"DOI":"10.1007/s10682-012-9555-5","ISBN":"0269-7653","ISSN":"02697653","PMID":"1037270942","abstract":"Meta-analysis has changed the way researchers conduct literature reviews not only in medical and social sciences but also in biological sciences. Meta-analysis in biological sciences, especially in ecology and evolution (which we refer to as ‘biological’ meta-analysis) faces somewhat different methodological problems from its counterparts in medical and social sciences, where meta-analytic techniques were originally developed. The main reason for such differences is that biological meta-analysis often integrates complex data composed of multiple strata with, for example, different measurements and a variety of species. Here, we review methodological issues and advancements in biological meta-analysis, focusing on three topics: (1) non-independence arising from multiple effect sizes obtained in single studies and from phylogenetic relatedness, (2) detecting and accounting for heterogeneity, and (3) identifying publication bias and measuring its impact. We show how the marriage between mixed-effects (hierarchical/multilevel) models and phylogenetic comparative methods has resolved most of the issues under discussion. Furthermore, we introduce the concept of across-study and within-study meta- analysis, and propose how the use of within-study meta-analysis can improve many empirical studies typical of ecology and evolution. Keywords","author":[{"dropping-particle":"","family":"Nakagawa","given":"Shinichi","non-dropping-particle":"","parse-names":false,"suffix":""},{"dropping-particle":"","family":"Santos","given":"Eduardo S.A.","non-dropping-particle":"","parse-names":false,"suffix":""}],"container-title":"Evolutionary Ecology","id":"ITEM-1","issue":"5","issued":{"date-parts":[["2012"]]},"page":"1253-1274","title":"Methodological issues and advances in biological meta-analysis","type":"article-journal","volume":"26"},"uris":["http://www.mendeley.com/documents/?uuid=f8720778-415f-4e22-97ba-90f950bc9e1e"]}],"mendeley":{"formattedCitation":"&lt;sup&gt;1&lt;/sup&gt;","plainTextFormattedCitation":"1","previouslyFormattedCitation":"&lt;sup&gt;1&lt;/sup&gt;"},"properties":{"noteIndex":0},"schema":"https://github.com/citation-style-language/schema/raw/master/csl-citation.json"}</w:instrText>
+      </w:r>
+      <w:r>
+        <w:rPr>
+          <w:rFonts w:ascii="Garamond" w:eastAsiaTheme="minorEastAsia" w:hAnsi="Garamond"/>
+        </w:rPr>
+        <w:fldChar w:fldCharType="separate"/>
+      </w:r>
+      <w:r>
+        <w:rPr>
+          <w:rFonts w:ascii="Garamond" w:eastAsiaTheme="minorEastAsia" w:hAnsi="Garamond"/>
+          <w:noProof/>
+          <w:vertAlign w:val="superscript"/>
+        </w:rPr>
+        <w:t>1</w:t>
+      </w:r>
+      <w:r>
+        <w:rPr>
+          <w:rFonts w:ascii="Garamond" w:eastAsiaTheme="minorEastAsia" w:hAnsi="Garamond"/>
+        </w:rPr>
+        <w:fldChar w:fldCharType="end"/>
+      </w:r>
+      <w:r>
+        <w:rPr>
+          <w:rFonts w:ascii="Garamond" w:eastAsiaTheme="minorEastAsia" w:hAnsi="Garamond"/>
+        </w:rPr>
+        <w:t xml:space="preserve">. </w:t>
       </w:r>
     </w:p>
     <w:p>
@@ -2404,13 +2442,45 @@
         <w:rPr>
           <w:rFonts w:ascii="Garamond" w:hAnsi="Garamond"/>
         </w:rPr>
-        <w:t xml:space="preserve">, respectively) </w:t>
-      </w:r>
-      <w:r>
-        <w:rPr>
-          <w:rFonts w:ascii="Garamond" w:eastAsiaTheme="minorEastAsia" w:hAnsi="Garamond"/>
-        </w:rPr>
-        <w:t>(Nakagawa &amp; Santos 2012)</w:t>
+        <w:t>, respectively</w:t>
+      </w:r>
+      <w:r>
+        <w:rPr>
+          <w:rFonts w:ascii="Garamond" w:hAnsi="Garamond"/>
+        </w:rPr>
+        <w:t>)</w:t>
+      </w:r>
+      <w:r>
+        <w:rPr>
+          <w:rFonts w:ascii="Garamond" w:hAnsi="Garamond"/>
+        </w:rPr>
+        <w:fldChar w:fldCharType="begin" w:fldLock="1"/>
+      </w:r>
+      <w:r>
+        <w:rPr>
+          <w:rFonts w:ascii="Garamond" w:hAnsi="Garamond"/>
+        </w:rPr>
+        <w:instrText>ADDIN CSL_CITATION {"citationItems":[{"id":"ITEM-1","itemData":{"DOI":"10.1007/s10682-012-9555-5","ISBN":"0269-7653","ISSN":"02697653","PMID":"1037270942","abstract":"Meta-analysis has changed the way researchers conduct literature reviews not only in medical and social sciences but also in biological sciences. Meta-analysis in biological sciences, especially in ecology and evolution (which we refer to as ‘biological’ meta-analysis) faces somewhat different methodological problems from its counterparts in medical and social sciences, where meta-analytic techniques were originally developed. The main reason for such differences is that biological meta-analysis often integrates complex data composed of multiple strata with, for example, different measurements and a variety of species. Here, we review methodological issues and advancements in biological meta-analysis, focusing on three topics: (1) non-independence arising from multiple effect sizes obtained in single studies and from phylogenetic relatedness, (2) detecting and accounting for heterogeneity, and (3) identifying publication bias and measuring its impact. We show how the marriage between mixed-effects (hierarchical/multilevel) models and phylogenetic comparative methods has resolved most of the issues under discussion. Furthermore, we introduce the concept of across-study and within-study meta- analysis, and propose how the use of within-study meta-analysis can improve many empirical studies typical of ecology and evolution. Keywords","author":[{"dropping-particle":"","family":"Nakagawa","given":"Shinichi","non-dropping-particle":"","parse-names":false,"suffix":""},{"dropping-particle":"","family":"Santos","given":"Eduardo S.A.","non-dropping-particle":"","parse-names":false,"suffix":""}],"container-title":"Evolutionary Ecology","id":"ITEM-1","issue":"5","issued":{"date-parts":[["2012"]]},"page":"1253-1274","title":"Methodological issues and advances in biological meta-analysis","type":"article-journal","volume":"26"},"uris":["http://www.mendeley.com/documents/?uuid=f8720778-415f-4e22-97ba-90f950bc9e1e"]}],"mendeley":{"formattedCitation":"&lt;sup&gt;1&lt;/sup&gt;","plainTextFormattedCitation":"1"},"properties":{"noteIndex":0},"schema":"https://github.com/citation-style-language/schema/raw/master/csl-citation.json"}</w:instrText>
+      </w:r>
+      <w:r>
+        <w:rPr>
+          <w:rFonts w:ascii="Garamond" w:hAnsi="Garamond"/>
+        </w:rPr>
+        <w:fldChar w:fldCharType="separate"/>
+      </w:r>
+      <w:r>
+        <w:rPr>
+          <w:rFonts w:ascii="Garamond" w:hAnsi="Garamond"/>
+          <w:noProof/>
+          <w:vertAlign w:val="superscript"/>
+        </w:rPr>
+        <w:t>1</w:t>
+      </w:r>
+      <w:r>
+        <w:rPr>
+          <w:rFonts w:ascii="Garamond" w:hAnsi="Garamond"/>
+        </w:rPr>
+        <w:fldChar w:fldCharType="end"/>
       </w:r>
       <w:r>
         <w:rPr>
@@ -2683,7 +2753,6 @@
         <w:rPr>
           <w:rFonts w:ascii="Garamond" w:hAnsi="Garamond"/>
         </w:rPr>
-        <w:lastRenderedPageBreak/>
         <w:t xml:space="preserve">Finally, we can determine the strength of phylogenetic variance </w:t>
       </w:r>
       <w:r>
@@ -3042,7 +3111,7 @@
         <w:rPr>
           <w:rFonts w:ascii="Garamond" w:eastAsiaTheme="minorEastAsia" w:hAnsi="Garamond"/>
         </w:rPr>
-        <w:t xml:space="preserve">= 1 there is a strong effect of phylogeny on heterogeneity </w:t>
+        <w:t>= 1 there is a strong effect of phylogeny on heterogeneity</w:t>
       </w:r>
       <w:r>
         <w:rPr>
@@ -3054,7 +3123,7 @@
         <w:rPr>
           <w:rFonts w:ascii="Garamond" w:eastAsiaTheme="minorEastAsia" w:hAnsi="Garamond"/>
         </w:rPr>
-        <w:instrText>ADDIN CSL_CITATION {"citationItems":[{"id":"ITEM-1","itemData":{"DOI":"10.1007/s10682-012-9555-5","ISBN":"0269-7653","ISSN":"02697653","PMID":"1037270942","abstract":"Meta-analysis has changed the way researchers conduct literature reviews not only in medical and social sciences but also in biological sciences. Meta-analysis in biological sciences, especially in ecology and evolution (which we refer to as ‘biological’ meta-analysis) faces somewhat different methodological problems from its counterparts in medical and social sciences, where meta-analytic techniques were originally developed. The main reason for such differences is that biological meta-analysis often integrates complex data composed of multiple strata with, for example, different measurements and a variety of species. Here, we review methodological issues and advancements in biological meta-analysis, focusing on three topics: (1) non-independence arising from multiple effect sizes obtained in single studies and from phylogenetic relatedness, (2) detecting and accounting for heterogeneity, and (3) identifying publication bias and measuring its impact. We show how the marriage between mixed-effects (hierarchical/multilevel) models and phylogenetic comparative methods has resolved most of the issues under discussion. Furthermore, we introduce the concept of across-study and within-study meta- analysis, and propose how the use of within-study meta-analysis can improve many empirical studies typical of ecology and evolution. Keywords","author":[{"dropping-particle":"","family":"Nakagawa","given":"Shinichi","non-dropping-particle":"","parse-names":false,"suffix":""},{"dropping-particle":"","family":"Santos","given":"Eduardo S.A.","non-dropping-particle":"","parse-names":false,"suffix":""}],"container-title":"Evolutionary Ecology","id":"ITEM-1","issue":"5","issued":{"date-parts":[["2012"]]},"page":"1253-1274","title":"Methodological issues and advances in biological meta-analysis","type":"article-journal","volume":"26"},"uris":["http://www.mendeley.com/documents/?uuid=f8720778-415f-4e22-97ba-90f950bc9e1e"]}],"mendeley":{"formattedCitation":"&lt;sup&gt;1&lt;/sup&gt;","plainTextFormattedCitation":"1","previouslyFormattedCitation":"(Nakagawa &amp; Santos 2012)"},"properties":{"noteIndex":0},"schema":"https://github.com/citation-style-language/schema/raw/master/csl-citation.json"}</w:instrText>
+        <w:instrText>ADDIN CSL_CITATION {"citationItems":[{"id":"ITEM-1","itemData":{"DOI":"10.1007/s10682-012-9555-5","ISBN":"0269-7653","ISSN":"02697653","PMID":"1037270942","abstract":"Meta-analysis has changed the way researchers conduct literature reviews not only in medical and social sciences but also in biological sciences. Meta-analysis in biological sciences, especially in ecology and evolution (which we refer to as ‘biological’ meta-analysis) faces somewhat different methodological problems from its counterparts in medical and social sciences, where meta-analytic techniques were originally developed. The main reason for such differences is that biological meta-analysis often integrates complex data composed of multiple strata with, for example, different measurements and a variety of species. Here, we review methodological issues and advancements in biological meta-analysis, focusing on three topics: (1) non-independence arising from multiple effect sizes obtained in single studies and from phylogenetic relatedness, (2) detecting and accounting for heterogeneity, and (3) identifying publication bias and measuring its impact. We show how the marriage between mixed-effects (hierarchical/multilevel) models and phylogenetic comparative methods has resolved most of the issues under discussion. Furthermore, we introduce the concept of across-study and within-study meta- analysis, and propose how the use of within-study meta-analysis can improve many empirical studies typical of ecology and evolution. Keywords","author":[{"dropping-particle":"","family":"Nakagawa","given":"Shinichi","non-dropping-particle":"","parse-names":false,"suffix":""},{"dropping-particle":"","family":"Santos","given":"Eduardo S.A.","non-dropping-particle":"","parse-names":false,"suffix":""}],"container-title":"Evolutionary Ecology","id":"ITEM-1","issue":"5","issued":{"date-parts":[["2012"]]},"page":"1253-1274","title":"Methodological issues and advances in biological meta-analysis","type":"article-journal","volume":"26"},"uris":["http://www.mendeley.com/documents/?uuid=f8720778-415f-4e22-97ba-90f950bc9e1e"]}],"mendeley":{"formattedCitation":"&lt;sup&gt;1&lt;/sup&gt;","plainTextFormattedCitation":"1","previouslyFormattedCitation":"&lt;sup&gt;1&lt;/sup&gt;"},"properties":{"noteIndex":0},"schema":"https://github.com/citation-style-language/schema/raw/master/csl-citation.json"}</w:instrText>
       </w:r>
       <w:r>
         <w:rPr>
@@ -3906,7 +3975,13 @@
         <w:rPr>
           <w:rFonts w:ascii="Garamond" w:hAnsi="Garamond"/>
         </w:rPr>
-        <w:t xml:space="preserve">, </w:t>
+        <w:t>,</w:t>
+      </w:r>
+      <w:r>
+        <w:rPr>
+          <w:rFonts w:ascii="Garamond" w:hAnsi="Garamond"/>
+        </w:rPr>
+        <w:t xml:space="preserve"> </w:t>
       </w:r>
       <w:r>
         <w:rPr>
@@ -4265,6 +4340,7 @@
           <w:rFonts w:ascii="Garamond" w:hAnsi="Garamond"/>
           <w:b/>
         </w:rPr>
+        <w:lastRenderedPageBreak/>
         <w:t>D</w:t>
       </w:r>
       <w:r>
@@ -4718,60 +4794,276 @@
         <w:rPr>
           <w:rFonts w:ascii="Garamond" w:hAnsi="Garamond"/>
         </w:rPr>
+        <w:t>.</w:t>
+      </w:r>
+      <w:r>
+        <w:rPr>
+          <w:rFonts w:ascii="Garamond" w:hAnsi="Garamond"/>
+        </w:rPr>
+        <w:t xml:space="preserve"> We therefore decided to interpret our more conservative mean model estimates. </w:t>
+      </w:r>
+    </w:p>
+    <w:p>
+      <w:pPr>
+        <w:rPr>
+          <w:rFonts w:ascii="Garamond" w:hAnsi="Garamond"/>
+        </w:rPr>
+      </w:pPr>
+    </w:p>
+    <w:p>
+      <w:pPr>
+        <w:rPr>
+          <w:rFonts w:ascii="Garamond" w:hAnsi="Garamond"/>
+          <w:i/>
+        </w:rPr>
+      </w:pPr>
+      <w:r>
+        <w:rPr>
+          <w:rFonts w:ascii="Garamond" w:hAnsi="Garamond"/>
+          <w:i/>
+        </w:rPr>
+        <w:t>Personality trait models - variability</w:t>
+      </w:r>
+    </w:p>
+    <w:p>
+      <w:pPr>
+        <w:rPr>
+          <w:rFonts w:ascii="Garamond" w:hAnsi="Garamond"/>
+        </w:rPr>
+      </w:pPr>
+      <w:r>
+        <w:rPr>
+          <w:rFonts w:ascii="Garamond" w:hAnsi="Garamond"/>
+        </w:rPr>
+        <w:t xml:space="preserve">Adjusting the levels of rho </w:t>
+      </w:r>
+      <w:r>
+        <w:rPr>
+          <w:rFonts w:ascii="Garamond" w:hAnsi="Garamond"/>
+        </w:rPr>
+        <w:t>for variability</w:t>
+      </w:r>
+      <w:r>
+        <w:rPr>
+          <w:rFonts w:ascii="Garamond" w:hAnsi="Garamond"/>
+        </w:rPr>
+        <w:t xml:space="preserve"> </w:t>
+      </w:r>
+      <w:r>
+        <w:rPr>
+          <w:rFonts w:ascii="Garamond" w:hAnsi="Garamond"/>
+        </w:rPr>
+        <w:t>did not significantly change the results obtained from initial MLMR personality models</w:t>
+      </w:r>
+      <w:r>
+        <w:rPr>
+          <w:rFonts w:ascii="Garamond" w:hAnsi="Garamond"/>
+        </w:rPr>
+        <w:t xml:space="preserve"> for any of the taxonomic groups</w:t>
+      </w:r>
+      <w:r>
+        <w:rPr>
+          <w:rFonts w:ascii="Garamond" w:hAnsi="Garamond"/>
+        </w:rPr>
         <w:t xml:space="preserve">. </w:t>
       </w:r>
       <w:r>
         <w:rPr>
           <w:rFonts w:ascii="Garamond" w:hAnsi="Garamond"/>
         </w:rPr>
+        <w:t>Importantly, f</w:t>
+      </w:r>
+      <w:r>
+        <w:rPr>
+          <w:rFonts w:ascii="Garamond" w:hAnsi="Garamond"/>
+        </w:rPr>
+        <w:t>emale f</w:t>
+      </w:r>
+      <w:r>
+        <w:rPr>
+          <w:rFonts w:ascii="Garamond" w:hAnsi="Garamond"/>
+        </w:rPr>
+        <w:t>ish</w:t>
+      </w:r>
+      <w:r>
+        <w:rPr>
+          <w:rFonts w:ascii="Garamond" w:hAnsi="Garamond"/>
+        </w:rPr>
         <w:t xml:space="preserve"> </w:t>
       </w:r>
       <w:r>
         <w:rPr>
           <w:rFonts w:ascii="Garamond" w:hAnsi="Garamond"/>
         </w:rPr>
+        <w:t>remained</w:t>
+      </w:r>
+      <w:r>
+        <w:rPr>
+          <w:rFonts w:ascii="Garamond" w:hAnsi="Garamond"/>
+        </w:rPr>
+        <w:t xml:space="preserve"> significantly more variable than males for aggressive behaviour, regardless of the level of rho</w:t>
+      </w:r>
+      <w:r>
+        <w:rPr>
+          <w:rFonts w:ascii="Garamond" w:hAnsi="Garamond"/>
+        </w:rPr>
+        <w:t xml:space="preserve"> (Supplementary Tables S</w:t>
+      </w:r>
+      <w:r>
+        <w:rPr>
+          <w:rFonts w:ascii="Garamond" w:hAnsi="Garamond"/>
+        </w:rPr>
+        <w:t>19</w:t>
+      </w:r>
+      <w:r>
+        <w:rPr>
+          <w:rFonts w:ascii="Garamond" w:hAnsi="Garamond"/>
+        </w:rPr>
+        <w:t>-S</w:t>
+      </w:r>
+      <w:r>
+        <w:rPr>
+          <w:rFonts w:ascii="Garamond" w:hAnsi="Garamond"/>
+        </w:rPr>
+        <w:t>21</w:t>
+      </w:r>
+      <w:r>
+        <w:rPr>
+          <w:rFonts w:ascii="Garamond" w:hAnsi="Garamond"/>
+        </w:rPr>
+        <w:t>)</w:t>
+      </w:r>
+      <w:r>
+        <w:rPr>
+          <w:rFonts w:ascii="Garamond" w:hAnsi="Garamond"/>
+        </w:rPr>
+        <w:t xml:space="preserve">. </w:t>
+      </w:r>
+    </w:p>
+    <w:p>
+      <w:pPr>
+        <w:rPr>
+          <w:rFonts w:ascii="Garamond" w:hAnsi="Garamond"/>
+        </w:rPr>
+      </w:pPr>
+    </w:p>
+    <w:p>
+      <w:pPr>
+        <w:rPr>
+          <w:rFonts w:ascii="Garamond" w:hAnsi="Garamond"/>
+          <w:i/>
+        </w:rPr>
+      </w:pPr>
+      <w:r>
+        <w:rPr>
+          <w:rFonts w:ascii="Garamond" w:hAnsi="Garamond"/>
+          <w:i/>
+        </w:rPr>
+        <w:t>SSD and personality</w:t>
+      </w:r>
+      <w:r>
+        <w:rPr>
+          <w:rFonts w:ascii="Garamond" w:hAnsi="Garamond"/>
+          <w:i/>
+        </w:rPr>
+        <w:t xml:space="preserve"> traits</w:t>
+      </w:r>
+    </w:p>
+    <w:p>
+      <w:pPr>
+        <w:rPr>
+          <w:rFonts w:ascii="Garamond" w:hAnsi="Garamond"/>
+        </w:rPr>
+      </w:pPr>
+      <w:r>
+        <w:rPr>
+          <w:rFonts w:ascii="Garamond" w:hAnsi="Garamond"/>
+        </w:rPr>
+        <w:t xml:space="preserve">Adjusting the levels of rho for both means and for variability </w:t>
+      </w:r>
+      <w:r>
+        <w:rPr>
+          <w:rFonts w:ascii="Garamond" w:hAnsi="Garamond"/>
+        </w:rPr>
+        <w:t>did change</w:t>
+      </w:r>
+      <w:r>
+        <w:rPr>
+          <w:rFonts w:ascii="Garamond" w:hAnsi="Garamond"/>
+        </w:rPr>
         <w:t xml:space="preserve"> </w:t>
       </w:r>
-    </w:p>
-    <w:p>
-      <w:pPr>
-        <w:rPr>
-          <w:rFonts w:ascii="Garamond" w:hAnsi="Garamond"/>
-        </w:rPr>
-      </w:pPr>
-    </w:p>
-    <w:p>
-      <w:pPr>
-        <w:rPr>
-          <w:rFonts w:ascii="Garamond" w:hAnsi="Garamond"/>
-          <w:i/>
-        </w:rPr>
-      </w:pPr>
-      <w:r>
-        <w:rPr>
-          <w:rFonts w:ascii="Garamond" w:hAnsi="Garamond"/>
-          <w:i/>
-        </w:rPr>
-        <w:t>Personality trait models - variability</w:t>
-      </w:r>
-    </w:p>
-    <w:p>
-      <w:pPr>
-        <w:rPr>
-          <w:rFonts w:ascii="Garamond" w:hAnsi="Garamond"/>
-        </w:rPr>
-      </w:pPr>
-      <w:r>
-        <w:rPr>
-          <w:rFonts w:ascii="Garamond" w:hAnsi="Garamond"/>
-        </w:rPr>
-        <w:t xml:space="preserve">Adjusting the levels of rho </w:t>
-      </w:r>
-      <w:r>
-        <w:rPr>
-          <w:rFonts w:ascii="Garamond" w:hAnsi="Garamond"/>
-        </w:rPr>
-        <w:t>for variability</w:t>
+      <w:r>
+        <w:rPr>
+          <w:rFonts w:ascii="Garamond" w:hAnsi="Garamond"/>
+        </w:rPr>
+        <w:t xml:space="preserve">make some </w:t>
+      </w:r>
+      <w:r>
+        <w:rPr>
+          <w:rFonts w:ascii="Garamond" w:hAnsi="Garamond"/>
+        </w:rPr>
+        <w:t>effect sizes</w:t>
+      </w:r>
+      <w:r>
+        <w:rPr>
+          <w:rFonts w:ascii="Garamond" w:hAnsi="Garamond"/>
+        </w:rPr>
+        <w:t xml:space="preserve"> and made them more significant</w:t>
+      </w:r>
+      <w:r>
+        <w:rPr>
+          <w:rFonts w:ascii="Garamond" w:hAnsi="Garamond"/>
+        </w:rPr>
+        <w:t xml:space="preserve">, </w:t>
+      </w:r>
+      <w:r>
+        <w:rPr>
+          <w:rFonts w:ascii="Garamond" w:hAnsi="Garamond"/>
+        </w:rPr>
+        <w:t xml:space="preserve">but only </w:t>
+      </w:r>
+      <w:r>
+        <w:rPr>
+          <w:rFonts w:ascii="Garamond" w:hAnsi="Garamond"/>
+        </w:rPr>
+        <w:t xml:space="preserve">for some traits, </w:t>
+      </w:r>
+      <w:r>
+        <w:rPr>
+          <w:rFonts w:ascii="Garamond" w:hAnsi="Garamond"/>
+        </w:rPr>
+        <w:t xml:space="preserve">and only </w:t>
+      </w:r>
+      <w:r>
+        <w:rPr>
+          <w:rFonts w:ascii="Garamond" w:hAnsi="Garamond"/>
+        </w:rPr>
+        <w:t>for some taxonomic group</w:t>
+      </w:r>
+      <w:r>
+        <w:rPr>
+          <w:rFonts w:ascii="Garamond" w:hAnsi="Garamond"/>
+        </w:rPr>
+        <w:t>s</w:t>
+      </w:r>
+      <w:r>
+        <w:rPr>
+          <w:rFonts w:ascii="Garamond" w:hAnsi="Garamond"/>
+        </w:rPr>
+        <w:t xml:space="preserve">, and especially for Reptiles which didn’t have enough data to support meta-regression models anyway </w:t>
+      </w:r>
+      <w:r>
+        <w:rPr>
+          <w:rFonts w:ascii="Garamond" w:hAnsi="Garamond"/>
+        </w:rPr>
+        <w:t xml:space="preserve">(Supplementary Tables S22-S24). </w:t>
+      </w:r>
+      <w:r>
+        <w:rPr>
+          <w:rFonts w:ascii="Garamond" w:hAnsi="Garamond"/>
+        </w:rPr>
+        <w:t>We</w:t>
       </w:r>
       <w:r>
         <w:rPr>
@@ -4783,162 +5075,57 @@
         <w:rPr>
           <w:rFonts w:ascii="Garamond" w:hAnsi="Garamond"/>
         </w:rPr>
-        <w:t>did not significantly change the results obtained from initial MLMR personality models</w:t>
-      </w:r>
-      <w:r>
-        <w:rPr>
-          <w:rFonts w:ascii="Garamond" w:hAnsi="Garamond"/>
-        </w:rPr>
-        <w:t xml:space="preserve"> for any of the taxonomic groups</w:t>
+        <w:t xml:space="preserve">therefore </w:t>
+      </w:r>
+      <w:r>
+        <w:rPr>
+          <w:rFonts w:ascii="Garamond" w:hAnsi="Garamond"/>
+        </w:rPr>
+        <w:t xml:space="preserve">chose to interpret </w:t>
+      </w:r>
+      <w:r>
+        <w:rPr>
+          <w:rFonts w:ascii="Garamond" w:hAnsi="Garamond"/>
+        </w:rPr>
+        <w:t xml:space="preserve">and present </w:t>
+      </w:r>
+      <w:r>
+        <w:rPr>
+          <w:rFonts w:ascii="Garamond" w:hAnsi="Garamond"/>
+        </w:rPr>
+        <w:t>our</w:t>
+      </w:r>
+      <w:r>
+        <w:rPr>
+          <w:rFonts w:ascii="Garamond" w:hAnsi="Garamond"/>
+        </w:rPr>
+        <w:t xml:space="preserve"> more conservative models </w:t>
+      </w:r>
+      <w:r>
+        <w:rPr>
+          <w:rFonts w:ascii="Garamond" w:hAnsi="Garamond"/>
+        </w:rPr>
+        <w:t xml:space="preserve">without </w:t>
+      </w:r>
+      <w:r>
+        <w:rPr>
+          <w:rFonts w:ascii="Garamond" w:hAnsi="Garamond"/>
+          <w:b/>
+          <w:bCs/>
+        </w:rPr>
+        <w:t>D</w:t>
+      </w:r>
+      <w:r>
+        <w:rPr>
+          <w:rFonts w:ascii="Garamond" w:hAnsi="Garamond"/>
+        </w:rPr>
+        <w:t xml:space="preserve"> matrices</w:t>
       </w:r>
       <w:r>
         <w:rPr>
           <w:rFonts w:ascii="Garamond" w:hAnsi="Garamond"/>
         </w:rPr>
         <w:t xml:space="preserve">. </w:t>
-      </w:r>
-      <w:r>
-        <w:rPr>
-          <w:rFonts w:ascii="Garamond" w:hAnsi="Garamond"/>
-        </w:rPr>
-        <w:t>Importantly, f</w:t>
-      </w:r>
-      <w:r>
-        <w:rPr>
-          <w:rFonts w:ascii="Garamond" w:hAnsi="Garamond"/>
-        </w:rPr>
-        <w:t>emale f</w:t>
-      </w:r>
-      <w:r>
-        <w:rPr>
-          <w:rFonts w:ascii="Garamond" w:hAnsi="Garamond"/>
-        </w:rPr>
-        <w:t>ish</w:t>
-      </w:r>
-      <w:r>
-        <w:rPr>
-          <w:rFonts w:ascii="Garamond" w:hAnsi="Garamond"/>
-        </w:rPr>
-        <w:t xml:space="preserve"> </w:t>
-      </w:r>
-      <w:r>
-        <w:rPr>
-          <w:rFonts w:ascii="Garamond" w:hAnsi="Garamond"/>
-        </w:rPr>
-        <w:t>remained</w:t>
-      </w:r>
-      <w:r>
-        <w:rPr>
-          <w:rFonts w:ascii="Garamond" w:hAnsi="Garamond"/>
-        </w:rPr>
-        <w:t xml:space="preserve"> significantly more variable than males for aggressive behaviour, regardless of the level of rho</w:t>
-      </w:r>
-      <w:r>
-        <w:rPr>
-          <w:rFonts w:ascii="Garamond" w:hAnsi="Garamond"/>
-        </w:rPr>
-        <w:t xml:space="preserve"> (see Supplementary Tables S</w:t>
-      </w:r>
-      <w:r>
-        <w:rPr>
-          <w:rFonts w:ascii="Garamond" w:hAnsi="Garamond"/>
-        </w:rPr>
-        <w:t>19</w:t>
-      </w:r>
-      <w:r>
-        <w:rPr>
-          <w:rFonts w:ascii="Garamond" w:hAnsi="Garamond"/>
-        </w:rPr>
-        <w:t>-S</w:t>
-      </w:r>
-      <w:r>
-        <w:rPr>
-          <w:rFonts w:ascii="Garamond" w:hAnsi="Garamond"/>
-        </w:rPr>
-        <w:t>21</w:t>
-      </w:r>
-      <w:r>
-        <w:rPr>
-          <w:rFonts w:ascii="Garamond" w:hAnsi="Garamond"/>
-        </w:rPr>
-        <w:t>)</w:t>
-      </w:r>
-      <w:r>
-        <w:rPr>
-          <w:rFonts w:ascii="Garamond" w:hAnsi="Garamond"/>
-        </w:rPr>
-        <w:t xml:space="preserve">. </w:t>
-      </w:r>
-    </w:p>
-    <w:p>
-      <w:pPr>
-        <w:rPr>
-          <w:rFonts w:ascii="Garamond" w:hAnsi="Garamond"/>
-        </w:rPr>
-      </w:pPr>
-    </w:p>
-    <w:p>
-      <w:pPr>
-        <w:rPr>
-          <w:rFonts w:ascii="Garamond" w:hAnsi="Garamond"/>
-          <w:i/>
-          <w:color w:val="FF0000"/>
-        </w:rPr>
-      </w:pPr>
-      <w:r>
-        <w:rPr>
-          <w:rFonts w:ascii="Garamond" w:hAnsi="Garamond"/>
-          <w:i/>
-          <w:color w:val="FF0000"/>
-        </w:rPr>
-        <w:t xml:space="preserve">SSD and personality </w:t>
-      </w:r>
-      <w:r>
-        <w:rPr>
-          <w:rFonts w:ascii="Garamond" w:hAnsi="Garamond"/>
-          <w:i/>
-          <w:color w:val="FF0000"/>
-        </w:rPr>
-        <w:t xml:space="preserve">- </w:t>
-      </w:r>
-      <w:r>
-        <w:rPr>
-          <w:rFonts w:ascii="Garamond" w:hAnsi="Garamond"/>
-          <w:i/>
-          <w:color w:val="FF0000"/>
-        </w:rPr>
-        <w:t>should probably run these on our reduced models</w:t>
-      </w:r>
-    </w:p>
-    <w:p>
-      <w:pPr>
-        <w:rPr>
-          <w:rFonts w:ascii="Garamond" w:hAnsi="Garamond"/>
-          <w:color w:val="FF0000"/>
-        </w:rPr>
-      </w:pPr>
-      <w:r>
-        <w:rPr>
-          <w:rFonts w:ascii="Garamond" w:hAnsi="Garamond"/>
-          <w:color w:val="FF0000"/>
-        </w:rPr>
-        <w:t xml:space="preserve">Ran these D matrix models on the full models with interactions and nothing changed. Should I do the </w:t>
-      </w:r>
-      <w:proofErr w:type="spellStart"/>
-      <w:r>
-        <w:rPr>
-          <w:rFonts w:ascii="Garamond" w:hAnsi="Garamond"/>
-          <w:color w:val="FF0000"/>
-        </w:rPr>
-        <w:t>subsetted</w:t>
-      </w:r>
-      <w:proofErr w:type="spellEnd"/>
-      <w:r>
-        <w:rPr>
-          <w:rFonts w:ascii="Garamond" w:hAnsi="Garamond"/>
-          <w:color w:val="FF0000"/>
-        </w:rPr>
-        <w:t xml:space="preserve"> models instead?</w:t>
       </w:r>
     </w:p>
     <w:p>
@@ -5065,7 +5252,7 @@
         <w:autoSpaceDE w:val="0"/>
         <w:autoSpaceDN w:val="0"/>
         <w:adjustRightInd w:val="0"/>
-        <w:ind w:left="480" w:hanging="480"/>
+        <w:ind w:left="640" w:hanging="640"/>
         <w:rPr>
           <w:rFonts w:ascii="Garamond" w:hAnsi="Garamond"/>
         </w:rPr>
@@ -5325,6 +5512,7 @@
     <w:lsdException w:name="HTML Sample" w:semiHidden="1" w:unhideWhenUsed="1"/>
     <w:lsdException w:name="HTML Typewriter" w:semiHidden="1" w:unhideWhenUsed="1"/>
     <w:lsdException w:name="HTML Variable" w:semiHidden="1" w:unhideWhenUsed="1"/>
+    <w:lsdException w:name="Normal Table" w:semiHidden="1" w:unhideWhenUsed="1"/>
     <w:lsdException w:name="annotation subject" w:semiHidden="1" w:unhideWhenUsed="1"/>
     <w:lsdException w:name="No List" w:semiHidden="1" w:unhideWhenUsed="1"/>
     <w:lsdException w:name="Outline List 1" w:semiHidden="1" w:unhideWhenUsed="1"/>
@@ -5371,8 +5559,10 @@
     <w:lsdException w:name="Table Subtle 2" w:semiHidden="1" w:unhideWhenUsed="1"/>
     <w:lsdException w:name="Table Web 1" w:semiHidden="1" w:unhideWhenUsed="1"/>
     <w:lsdException w:name="Table Web 2" w:semiHidden="1" w:unhideWhenUsed="1"/>
+    <w:lsdException w:name="Table Web 3" w:semiHidden="1" w:unhideWhenUsed="1"/>
     <w:lsdException w:name="Balloon Text" w:semiHidden="1" w:unhideWhenUsed="1"/>
     <w:lsdException w:name="Table Grid" w:uiPriority="39"/>
+    <w:lsdException w:name="Table Theme" w:semiHidden="1" w:unhideWhenUsed="1"/>
     <w:lsdException w:name="Placeholder Text" w:semiHidden="1"/>
     <w:lsdException w:name="No Spacing" w:uiPriority="1" w:qFormat="1"/>
     <w:lsdException w:name="Light Shading" w:uiPriority="60"/>

</xml_diff>